<commit_message>
Tarea 19 : cambio formato de todos los documentos
Se ha creado una portada estándar para todos los documento, y se ha establecido un formato más profesional
</commit_message>
<xml_diff>
--- a/src/main/resources/doc/Actas Daily Scrum/S2/1. Daily Scrum 12 marzo.docx
+++ b/src/main/resources/doc/Actas Daily Scrum/S2/1. Daily Scrum 12 marzo.docx
@@ -4,70 +4,693 @@
   <w:body>
     <w:p>
       <w:pPr>
-        <w:jc w:val="center"/>
+        <w:pStyle w:val="Subttulo"/>
+      </w:pPr>
+      <w:sdt>
+        <w:sdtPr>
+          <w:alias w:val="Escriba la fecha:"/>
+          <w:tag w:val="Escriba la fecha:"/>
+          <w:id w:val="-664086759"/>
+          <w:placeholder>
+            <w:docPart w:val="CBA988E32B844CB08F9274E5C9FC2221"/>
+          </w:placeholder>
+          <w:dataBinding w:prefixMappings="xmlns:ns0='http://schemas.microsoft.com/office/2006/coverPageProps' " w:xpath="/ns0:CoverPageProperties[1]/ns0:CompanyFax[1]" w:storeItemID="{55AF091B-3C7A-41E3-B477-F2FDAA23CFDA}"/>
+          <w15:appearance w15:val="hidden"/>
+          <w:text/>
+        </w:sdtPr>
+        <w:sdtEndPr/>
+        <w:sdtContent>
+          <w:r>
+            <w:t>PSG2</w:t>
+          </w:r>
+        </w:sdtContent>
+      </w:sdt>
+    </w:p>
+    <w:p>
+      <w:pPr>
+        <w:pStyle w:val="Logotipo"/>
+      </w:pPr>
+      <w:r>
+        <w:rPr>
+          <w:noProof/>
+        </w:rPr>
+        <mc:AlternateContent>
+          <mc:Choice Requires="wps">
+            <w:drawing>
+              <wp:anchor distT="45720" distB="45720" distL="114300" distR="114300" simplePos="0" relativeHeight="251660288" behindDoc="0" locked="0" layoutInCell="1" allowOverlap="1" wp14:anchorId="3A005947" wp14:editId="3A6DDCBF">
+                <wp:simplePos x="0" y="0"/>
+                <wp:positionH relativeFrom="column">
+                  <wp:posOffset>3487420</wp:posOffset>
+                </wp:positionH>
+                <wp:positionV relativeFrom="paragraph">
+                  <wp:posOffset>2255520</wp:posOffset>
+                </wp:positionV>
+                <wp:extent cx="2360930" cy="1404620"/>
+                <wp:effectExtent l="0" t="0" r="0" b="6985"/>
+                <wp:wrapSquare wrapText="bothSides"/>
+                <wp:docPr id="4" name="Cuadro de texto 2"/>
+                <wp:cNvGraphicFramePr>
+                  <a:graphicFrameLocks xmlns:a="http://schemas.openxmlformats.org/drawingml/2006/main"/>
+                </wp:cNvGraphicFramePr>
+                <a:graphic xmlns:a="http://schemas.openxmlformats.org/drawingml/2006/main">
+                  <a:graphicData uri="http://schemas.microsoft.com/office/word/2010/wordprocessingShape">
+                    <wps:wsp>
+                      <wps:cNvSpPr txBox="1">
+                        <a:spLocks noChangeArrowheads="1"/>
+                      </wps:cNvSpPr>
+                      <wps:spPr bwMode="auto">
+                        <a:xfrm>
+                          <a:off x="0" y="0"/>
+                          <a:ext cx="2360930" cy="1404620"/>
+                        </a:xfrm>
+                        <a:prstGeom prst="rect">
+                          <a:avLst/>
+                        </a:prstGeom>
+                        <a:solidFill>
+                          <a:srgbClr val="FFFFFF"/>
+                        </a:solidFill>
+                        <a:ln w="9525">
+                          <a:noFill/>
+                          <a:miter lim="800000"/>
+                          <a:headEnd/>
+                          <a:tailEnd/>
+                        </a:ln>
+                      </wps:spPr>
+                      <wps:txbx>
+                        <w:txbxContent>
+                          <w:p>
+                            <w:pPr>
+                              <w:jc w:val="right"/>
+                              <w:rPr>
+                                <w:sz w:val="56"/>
+                                <w:szCs w:val="56"/>
+                              </w:rPr>
+                            </w:pPr>
+                            <w:r>
+                              <w:rPr>
+                                <w:sz w:val="56"/>
+                                <w:szCs w:val="56"/>
+                              </w:rPr>
+                              <w:t>PROCESO SOFTWARE Y GESTIÓN II</w:t>
+                            </w:r>
+                          </w:p>
+                        </w:txbxContent>
+                      </wps:txbx>
+                      <wps:bodyPr rot="0" vert="horz" wrap="square" lIns="91440" tIns="45720" rIns="91440" bIns="45720" anchor="t" anchorCtr="0">
+                        <a:spAutoFit/>
+                      </wps:bodyPr>
+                    </wps:wsp>
+                  </a:graphicData>
+                </a:graphic>
+                <wp14:sizeRelH relativeFrom="margin">
+                  <wp14:pctWidth>40000</wp14:pctWidth>
+                </wp14:sizeRelH>
+                <wp14:sizeRelV relativeFrom="margin">
+                  <wp14:pctHeight>20000</wp14:pctHeight>
+                </wp14:sizeRelV>
+              </wp:anchor>
+            </w:drawing>
+          </mc:Choice>
+          <mc:Fallback>
+            <w:pict>
+              <v:shapetype w14:anchorId="3A005947" id="_x0000_t202" coordsize="21600,21600" o:spt="202" path="m,l,21600r21600,l21600,xe">
+                <v:stroke joinstyle="miter"/>
+                <v:path gradientshapeok="t" o:connecttype="rect"/>
+              </v:shapetype>
+              <v:shape id="Cuadro de texto 2" o:spid="_x0000_s1026" type="#_x0000_t202" style="position:absolute;left:0;text-align:left;margin-left:274.6pt;margin-top:177.6pt;width:185.9pt;height:110.6pt;z-index:251660288;visibility:visible;mso-wrap-style:square;mso-width-percent:400;mso-height-percent:200;mso-wrap-distance-left:9pt;mso-wrap-distance-top:3.6pt;mso-wrap-distance-right:9pt;mso-wrap-distance-bottom:3.6pt;mso-position-horizontal:absolute;mso-position-horizontal-relative:text;mso-position-vertical:absolute;mso-position-vertical-relative:text;mso-width-percent:400;mso-height-percent:200;mso-width-relative:margin;mso-height-relative:margin;v-text-anchor:top" o:gfxdata="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" stroked="f">
+                <v:textbox style="mso-fit-shape-to-text:t">
+                  <w:txbxContent>
+                    <w:p>
+                      <w:pPr>
+                        <w:jc w:val="right"/>
+                        <w:rPr>
+                          <w:sz w:val="56"/>
+                          <w:szCs w:val="56"/>
+                        </w:rPr>
+                      </w:pPr>
+                      <w:r>
+                        <w:rPr>
+                          <w:sz w:val="56"/>
+                          <w:szCs w:val="56"/>
+                        </w:rPr>
+                        <w:t>PROCESO SOFTWARE Y GESTIÓN II</w:t>
+                      </w:r>
+                    </w:p>
+                  </w:txbxContent>
+                </v:textbox>
+                <w10:wrap type="square"/>
+              </v:shape>
+            </w:pict>
+          </mc:Fallback>
+        </mc:AlternateContent>
+      </w:r>
+    </w:p>
+    <w:sdt>
+      <w:sdtPr>
+        <w:alias w:val="Escriba el título:"/>
+        <w:tag w:val=""/>
+        <w:id w:val="390237733"/>
+        <w:placeholder>
+          <w:docPart w:val="EFE7A2F0FA2F435DA4A144CFDF7AD55A"/>
+        </w:placeholder>
+        <w:dataBinding w:prefixMappings="xmlns:ns0='http://purl.org/dc/elements/1.1/' xmlns:ns1='http://schemas.openxmlformats.org/package/2006/metadata/core-properties' " w:xpath="/ns1:coreProperties[1]/ns1:keywords[1]" w:storeItemID="{6C3C8BC8-F283-45AE-878A-BAB7291924A1}"/>
+        <w15:appearance w15:val="hidden"/>
+        <w:text/>
+      </w:sdtPr>
+      <w:sdtEndPr/>
+      <w:sdtContent>
+        <w:p>
+          <w:pPr>
+            <w:pStyle w:val="Ttulo"/>
+          </w:pPr>
+          <w:r>
+            <w:t>Daily scrum 12/</w:t>
+          </w:r>
+          <w:r>
+            <w:t>0</w:t>
+          </w:r>
+          <w:r>
+            <w:t>3/21</w:t>
+          </w:r>
+        </w:p>
+      </w:sdtContent>
+    </w:sdt>
+    <w:sdt>
+      <w:sdtPr>
+        <w:rPr>
+          <w:rFonts w:ascii="Arial" w:hAnsi="Arial" w:cs="Arial"/>
+          <w:sz w:val="32"/>
+          <w:szCs w:val="32"/>
+        </w:rPr>
+        <w:alias w:val="Escriba el subtítulo:"/>
+        <w:tag w:val="Escriba el subtítulo:"/>
+        <w:id w:val="1134748392"/>
+        <w:placeholder>
+          <w:docPart w:val="0CE557F318624FC6BAF8952FAE9F1750"/>
+        </w:placeholder>
+        <w:dataBinding w:prefixMappings="xmlns:ns0='http://purl.org/dc/elements/1.1/' xmlns:ns1='http://schemas.openxmlformats.org/package/2006/metadata/core-properties' " w:xpath="/ns1:coreProperties[1]/ns0:subject[1]" w:storeItemID="{6C3C8BC8-F283-45AE-878A-BAB7291924A1}"/>
+        <w15:appearance w15:val="hidden"/>
+        <w:text/>
+      </w:sdtPr>
+      <w:sdtEndPr/>
+      <w:sdtContent>
+        <w:p>
+          <w:pPr>
+            <w:pStyle w:val="Subttulo"/>
+            <w:rPr>
+              <w:sz w:val="32"/>
+              <w:szCs w:val="32"/>
+            </w:rPr>
+          </w:pPr>
+          <w:r>
+            <w:rPr>
+              <w:rFonts w:ascii="Arial" w:hAnsi="Arial" w:cs="Arial"/>
+              <w:sz w:val="32"/>
+              <w:szCs w:val="32"/>
+            </w:rPr>
+            <w:t>TUTOR: JOSÉ ANTONIO PAREJO MAESTRE</w:t>
+          </w:r>
+        </w:p>
+      </w:sdtContent>
+    </w:sdt>
+    <w:p>
+      <w:pPr>
+        <w:pStyle w:val="Informacindecontacto"/>
+      </w:pPr>
+      <w:r>
+        <w:rPr>
+          <w:noProof/>
+        </w:rPr>
+        <mc:AlternateContent>
+          <mc:Choice Requires="wps">
+            <w:drawing>
+              <wp:anchor distT="45720" distB="45720" distL="114300" distR="114300" simplePos="0" relativeHeight="251659264" behindDoc="0" locked="0" layoutInCell="1" allowOverlap="1" wp14:anchorId="23BA7111" wp14:editId="42905F4F">
+                <wp:simplePos x="0" y="0"/>
+                <wp:positionH relativeFrom="page">
+                  <wp:posOffset>4084320</wp:posOffset>
+                </wp:positionH>
+                <wp:positionV relativeFrom="paragraph">
+                  <wp:posOffset>227965</wp:posOffset>
+                </wp:positionV>
+                <wp:extent cx="2827020" cy="1404620"/>
+                <wp:effectExtent l="0" t="0" r="0" b="635"/>
+                <wp:wrapSquare wrapText="bothSides"/>
+                <wp:docPr id="217" name="Cuadro de texto 2"/>
+                <wp:cNvGraphicFramePr>
+                  <a:graphicFrameLocks xmlns:a="http://schemas.openxmlformats.org/drawingml/2006/main"/>
+                </wp:cNvGraphicFramePr>
+                <a:graphic xmlns:a="http://schemas.openxmlformats.org/drawingml/2006/main">
+                  <a:graphicData uri="http://schemas.microsoft.com/office/word/2010/wordprocessingShape">
+                    <wps:wsp>
+                      <wps:cNvSpPr txBox="1">
+                        <a:spLocks noChangeArrowheads="1"/>
+                      </wps:cNvSpPr>
+                      <wps:spPr bwMode="auto">
+                        <a:xfrm>
+                          <a:off x="0" y="0"/>
+                          <a:ext cx="2827020" cy="1404620"/>
+                        </a:xfrm>
+                        <a:prstGeom prst="rect">
+                          <a:avLst/>
+                        </a:prstGeom>
+                        <a:solidFill>
+                          <a:srgbClr val="FFFFFF"/>
+                        </a:solidFill>
+                        <a:ln w="9525">
+                          <a:noFill/>
+                          <a:miter lim="800000"/>
+                          <a:headEnd/>
+                          <a:tailEnd/>
+                        </a:ln>
+                      </wps:spPr>
+                      <wps:txbx>
+                        <w:txbxContent>
+                          <w:p>
+                            <w:pPr>
+                              <w:ind w:left="360"/>
+                              <w:jc w:val="right"/>
+                            </w:pPr>
+                            <w:r>
+                              <w:t>Carmen Mª Muñoz Pérez (Scrum Master)</w:t>
+                            </w:r>
+                          </w:p>
+                          <w:p>
+                            <w:pPr>
+                              <w:ind w:left="360"/>
+                              <w:jc w:val="right"/>
+                            </w:pPr>
+                            <w:r>
+                              <w:t>Enrique Salazar Márquez</w:t>
+                            </w:r>
+                          </w:p>
+                          <w:p>
+                            <w:pPr>
+                              <w:ind w:left="360"/>
+                              <w:jc w:val="right"/>
+                            </w:pPr>
+                            <w:r>
+                              <w:t>Javier Martínez Fernández</w:t>
+                            </w:r>
+                          </w:p>
+                          <w:p>
+                            <w:pPr>
+                              <w:ind w:left="360"/>
+                              <w:jc w:val="right"/>
+                            </w:pPr>
+                            <w:r>
+                              <w:t>José Carlos Morales Borreguero</w:t>
+                            </w:r>
+                          </w:p>
+                          <w:p>
+                            <w:pPr>
+                              <w:ind w:left="360"/>
+                              <w:jc w:val="right"/>
+                            </w:pPr>
+                            <w:r>
+                              <w:t>Rafael Ángel Jiménez Fernández</w:t>
+                            </w:r>
+                          </w:p>
+                          <w:p/>
+                        </w:txbxContent>
+                      </wps:txbx>
+                      <wps:bodyPr rot="0" vert="horz" wrap="square" lIns="91440" tIns="45720" rIns="91440" bIns="45720" anchor="t" anchorCtr="0">
+                        <a:spAutoFit/>
+                      </wps:bodyPr>
+                    </wps:wsp>
+                  </a:graphicData>
+                </a:graphic>
+                <wp14:sizeRelH relativeFrom="margin">
+                  <wp14:pctWidth>0</wp14:pctWidth>
+                </wp14:sizeRelH>
+                <wp14:sizeRelV relativeFrom="margin">
+                  <wp14:pctHeight>20000</wp14:pctHeight>
+                </wp14:sizeRelV>
+              </wp:anchor>
+            </w:drawing>
+          </mc:Choice>
+          <mc:Fallback>
+            <w:pict>
+              <v:shape w14:anchorId="23BA7111" id="_x0000_s1027" type="#_x0000_t202" style="position:absolute;left:0;text-align:left;margin-left:321.6pt;margin-top:17.95pt;width:222.6pt;height:110.6pt;z-index:251659264;visibility:visible;mso-wrap-style:square;mso-width-percent:0;mso-height-percent:200;mso-wrap-distance-left:9pt;mso-wrap-distance-top:3.6pt;mso-wrap-distance-right:9pt;mso-wrap-distance-bottom:3.6pt;mso-position-horizontal:absolute;mso-position-horizontal-relative:page;mso-position-vertical:absolute;mso-position-vertical-relative:text;mso-width-percent:0;mso-height-percent:200;mso-width-relative:margin;mso-height-relative:margin;v-text-anchor:top" o:gfxdata="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" stroked="f">
+                <v:textbox style="mso-fit-shape-to-text:t">
+                  <w:txbxContent>
+                    <w:p>
+                      <w:pPr>
+                        <w:ind w:left="360"/>
+                        <w:jc w:val="right"/>
+                      </w:pPr>
+                      <w:r>
+                        <w:t>Carmen Mª Muñoz Pérez (Scrum Master)</w:t>
+                      </w:r>
+                    </w:p>
+                    <w:p>
+                      <w:pPr>
+                        <w:ind w:left="360"/>
+                        <w:jc w:val="right"/>
+                      </w:pPr>
+                      <w:r>
+                        <w:t>Enrique Salazar Márquez</w:t>
+                      </w:r>
+                    </w:p>
+                    <w:p>
+                      <w:pPr>
+                        <w:ind w:left="360"/>
+                        <w:jc w:val="right"/>
+                      </w:pPr>
+                      <w:r>
+                        <w:t>Javier Martínez Fernández</w:t>
+                      </w:r>
+                    </w:p>
+                    <w:p>
+                      <w:pPr>
+                        <w:ind w:left="360"/>
+                        <w:jc w:val="right"/>
+                      </w:pPr>
+                      <w:r>
+                        <w:t>José Carlos Morales Borreguero</w:t>
+                      </w:r>
+                    </w:p>
+                    <w:p>
+                      <w:pPr>
+                        <w:ind w:left="360"/>
+                        <w:jc w:val="right"/>
+                      </w:pPr>
+                      <w:r>
+                        <w:t>Rafael Ángel Jiménez Fernández</w:t>
+                      </w:r>
+                    </w:p>
+                    <w:p/>
+                  </w:txbxContent>
+                </v:textbox>
+                <w10:wrap type="square" anchorx="page"/>
+              </v:shape>
+            </w:pict>
+          </mc:Fallback>
+        </mc:AlternateContent>
+      </w:r>
+    </w:p>
+    <w:sdt>
+      <w:sdtPr>
+        <w:rPr>
+          <w:rFonts w:asciiTheme="minorHAnsi" w:eastAsiaTheme="minorEastAsia" w:hAnsiTheme="minorHAnsi" w:cstheme="minorBidi"/>
+          <w:caps w:val="0"/>
+          <w:color w:val="auto"/>
+          <w:sz w:val="22"/>
+          <w:szCs w:val="22"/>
+        </w:rPr>
+        <w:id w:val="-1093391820"/>
+        <w:docPartObj>
+          <w:docPartGallery w:val="Table of Contents"/>
+          <w:docPartUnique/>
+        </w:docPartObj>
+      </w:sdtPr>
+      <w:sdtEndPr>
         <w:rPr>
           <w:b/>
           <w:bCs/>
-          <w:sz w:val="32"/>
-          <w:szCs w:val="32"/>
         </w:rPr>
-      </w:pPr>
-      <w:proofErr w:type="spellStart"/>
+      </w:sdtEndPr>
+      <w:sdtContent>
+        <w:p>
+          <w:pPr>
+            <w:pStyle w:val="TtuloTDC"/>
+            <w:rPr>
+              <w:color w:val="525252" w:themeColor="accent3" w:themeShade="80"/>
+            </w:rPr>
+          </w:pPr>
+          <w:r>
+            <w:rPr>
+              <w:color w:val="525252" w:themeColor="accent3" w:themeShade="80"/>
+            </w:rPr>
+            <w:t>Contenido</w:t>
+          </w:r>
+        </w:p>
+        <w:p>
+          <w:pPr>
+            <w:pStyle w:val="TDC3"/>
+            <w:tabs>
+              <w:tab w:val="right" w:leader="dot" w:pos="9016"/>
+            </w:tabs>
+            <w:rPr>
+              <w:noProof/>
+              <w:kern w:val="0"/>
+              <w:lang w:eastAsia="es-ES"/>
+              <w14:ligatures w14:val="none"/>
+            </w:rPr>
+          </w:pPr>
+          <w:r>
+            <w:fldChar w:fldCharType="begin"/>
+          </w:r>
+          <w:r>
+            <w:instrText xml:space="preserve"> TOC \o "1-3" \h \z \u </w:instrText>
+          </w:r>
+          <w:r>
+            <w:fldChar w:fldCharType="separate"/>
+          </w:r>
+          <w:hyperlink w:anchor="_Toc67169237" w:history="1">
+            <w:r>
+              <w:rPr>
+                <w:rStyle w:val="Hipervnculo"/>
+                <w:noProof/>
+              </w:rPr>
+              <w:t>Acta</w:t>
+            </w:r>
+            <w:r>
+              <w:rPr>
+                <w:noProof/>
+                <w:webHidden/>
+              </w:rPr>
+              <w:tab/>
+            </w:r>
+            <w:r>
+              <w:rPr>
+                <w:noProof/>
+                <w:webHidden/>
+              </w:rPr>
+              <w:fldChar w:fldCharType="begin"/>
+            </w:r>
+            <w:r>
+              <w:rPr>
+                <w:noProof/>
+                <w:webHidden/>
+              </w:rPr>
+              <w:instrText xml:space="preserve"> PAGEREF _Toc67169237 \h </w:instrText>
+            </w:r>
+            <w:r>
+              <w:rPr>
+                <w:noProof/>
+                <w:webHidden/>
+              </w:rPr>
+            </w:r>
+            <w:r>
+              <w:rPr>
+                <w:noProof/>
+                <w:webHidden/>
+              </w:rPr>
+              <w:fldChar w:fldCharType="separate"/>
+            </w:r>
+            <w:r>
+              <w:rPr>
+                <w:noProof/>
+                <w:webHidden/>
+              </w:rPr>
+              <w:t>2</w:t>
+            </w:r>
+            <w:r>
+              <w:rPr>
+                <w:noProof/>
+                <w:webHidden/>
+              </w:rPr>
+              <w:fldChar w:fldCharType="end"/>
+            </w:r>
+          </w:hyperlink>
+        </w:p>
+        <w:p>
+          <w:pPr>
+            <w:pStyle w:val="TDC3"/>
+            <w:tabs>
+              <w:tab w:val="right" w:leader="dot" w:pos="9016"/>
+            </w:tabs>
+            <w:rPr>
+              <w:noProof/>
+              <w:kern w:val="0"/>
+              <w:lang w:eastAsia="es-ES"/>
+              <w14:ligatures w14:val="none"/>
+            </w:rPr>
+          </w:pPr>
+          <w:hyperlink w:anchor="_Toc67169238" w:history="1">
+            <w:r>
+              <w:rPr>
+                <w:rStyle w:val="Hipervnculo"/>
+                <w:noProof/>
+              </w:rPr>
+              <w:t>A</w:t>
+            </w:r>
+            <w:r>
+              <w:rPr>
+                <w:rStyle w:val="Hipervnculo"/>
+                <w:noProof/>
+              </w:rPr>
+              <w:t>sistentes</w:t>
+            </w:r>
+            <w:r>
+              <w:rPr>
+                <w:noProof/>
+                <w:webHidden/>
+              </w:rPr>
+              <w:tab/>
+            </w:r>
+            <w:r>
+              <w:rPr>
+                <w:noProof/>
+                <w:webHidden/>
+              </w:rPr>
+              <w:fldChar w:fldCharType="begin"/>
+            </w:r>
+            <w:r>
+              <w:rPr>
+                <w:noProof/>
+                <w:webHidden/>
+              </w:rPr>
+              <w:instrText xml:space="preserve"> PAGEREF _Toc67169238 \h </w:instrText>
+            </w:r>
+            <w:r>
+              <w:rPr>
+                <w:noProof/>
+                <w:webHidden/>
+              </w:rPr>
+            </w:r>
+            <w:r>
+              <w:rPr>
+                <w:noProof/>
+                <w:webHidden/>
+              </w:rPr>
+              <w:fldChar w:fldCharType="separate"/>
+            </w:r>
+            <w:r>
+              <w:rPr>
+                <w:noProof/>
+                <w:webHidden/>
+              </w:rPr>
+              <w:t>2</w:t>
+            </w:r>
+            <w:r>
+              <w:rPr>
+                <w:noProof/>
+                <w:webHidden/>
+              </w:rPr>
+              <w:fldChar w:fldCharType="end"/>
+            </w:r>
+          </w:hyperlink>
+        </w:p>
+        <w:p>
+          <w:pPr>
+            <w:pStyle w:val="TDC3"/>
+            <w:tabs>
+              <w:tab w:val="right" w:leader="dot" w:pos="9016"/>
+            </w:tabs>
+            <w:rPr>
+              <w:noProof/>
+              <w:kern w:val="0"/>
+              <w:lang w:eastAsia="es-ES"/>
+              <w14:ligatures w14:val="none"/>
+            </w:rPr>
+          </w:pPr>
+          <w:hyperlink w:anchor="_Toc67169239" w:history="1">
+            <w:r>
+              <w:rPr>
+                <w:rStyle w:val="Hipervnculo"/>
+                <w:noProof/>
+              </w:rPr>
+              <w:t>R</w:t>
+            </w:r>
+            <w:r>
+              <w:rPr>
+                <w:rStyle w:val="Hipervnculo"/>
+                <w:noProof/>
+              </w:rPr>
+              <w:t>esumen</w:t>
+            </w:r>
+            <w:r>
+              <w:rPr>
+                <w:noProof/>
+                <w:webHidden/>
+              </w:rPr>
+              <w:tab/>
+            </w:r>
+            <w:r>
+              <w:rPr>
+                <w:noProof/>
+                <w:webHidden/>
+              </w:rPr>
+              <w:fldChar w:fldCharType="begin"/>
+            </w:r>
+            <w:r>
+              <w:rPr>
+                <w:noProof/>
+                <w:webHidden/>
+              </w:rPr>
+              <w:instrText xml:space="preserve"> PAGEREF _Toc67169239 \h </w:instrText>
+            </w:r>
+            <w:r>
+              <w:rPr>
+                <w:noProof/>
+                <w:webHidden/>
+              </w:rPr>
+            </w:r>
+            <w:r>
+              <w:rPr>
+                <w:noProof/>
+                <w:webHidden/>
+              </w:rPr>
+              <w:fldChar w:fldCharType="separate"/>
+            </w:r>
+            <w:r>
+              <w:rPr>
+                <w:noProof/>
+                <w:webHidden/>
+              </w:rPr>
+              <w:t>2</w:t>
+            </w:r>
+            <w:r>
+              <w:rPr>
+                <w:noProof/>
+                <w:webHidden/>
+              </w:rPr>
+              <w:fldChar w:fldCharType="end"/>
+            </w:r>
+          </w:hyperlink>
+        </w:p>
+        <w:p>
+          <w:r>
+            <w:rPr>
+              <w:b/>
+              <w:bCs/>
+            </w:rPr>
+            <w:fldChar w:fldCharType="end"/>
+          </w:r>
+        </w:p>
+      </w:sdtContent>
+    </w:sdt>
+    <w:p>
+      <w:pPr>
+        <w:spacing w:before="0" w:after="240" w:line="252" w:lineRule="auto"/>
+        <w:ind w:left="0" w:right="0"/>
+      </w:pPr>
       <w:r>
-        <w:rPr>
-          <w:b/>
-          <w:bCs/>
-          <w:sz w:val="32"/>
-          <w:szCs w:val="32"/>
-        </w:rPr>
-        <w:t>Daily</w:t>
+        <w:br w:type="page"/>
       </w:r>
-      <w:proofErr w:type="spellEnd"/>
+    </w:p>
+    <w:p>
+      <w:pPr>
+        <w:pStyle w:val="Ttulo3"/>
+        <w:ind w:left="0"/>
+      </w:pPr>
+      <w:bookmarkStart w:id="0" w:name="_Toc67169237"/>
       <w:r>
-        <w:rPr>
-          <w:b/>
-          <w:bCs/>
-          <w:sz w:val="32"/>
-          <w:szCs w:val="32"/>
-        </w:rPr>
-        <w:t xml:space="preserve"> Scrum</w:t>
+        <w:lastRenderedPageBreak/>
+        <w:t>Acta</w:t>
       </w:r>
-      <w:r>
-        <w:rPr>
-          <w:b/>
-          <w:bCs/>
-          <w:sz w:val="32"/>
-          <w:szCs w:val="32"/>
-        </w:rPr>
-        <w:t xml:space="preserve"> </w:t>
-      </w:r>
-      <w:r>
-        <w:rPr>
-          <w:b/>
-          <w:bCs/>
-          <w:sz w:val="32"/>
-          <w:szCs w:val="32"/>
-        </w:rPr>
-        <w:t>-</w:t>
-      </w:r>
-      <w:r>
-        <w:rPr>
-          <w:b/>
-          <w:bCs/>
-          <w:sz w:val="32"/>
-          <w:szCs w:val="32"/>
-        </w:rPr>
-        <w:t xml:space="preserve"> </w:t>
-      </w:r>
-      <w:r>
-        <w:rPr>
-          <w:b/>
-          <w:bCs/>
-          <w:sz w:val="32"/>
-          <w:szCs w:val="32"/>
-        </w:rPr>
-        <w:t>12 de marzo de 2021</w:t>
-      </w:r>
+      <w:bookmarkEnd w:id="0"/>
     </w:p>
     <w:p>
       <w:pPr>
@@ -78,23 +701,31 @@
           <w:b/>
           <w:bCs/>
         </w:rPr>
-        <w:t>Comienzo</w:t>
+        <w:t>Comienzo de la reunión</w:t>
       </w:r>
+      <w:r>
+        <w:t xml:space="preserve"> - </w:t>
+      </w:r>
+      <w:r>
+        <w:t>8:40</w:t>
+      </w:r>
+    </w:p>
+    <w:p>
+      <w:pPr>
+        <w:jc w:val="both"/>
+      </w:pPr>
       <w:r>
         <w:rPr>
           <w:b/>
           <w:bCs/>
         </w:rPr>
-        <w:t xml:space="preserve"> de la reunión</w:t>
+        <w:t>Fin de la reunión</w:t>
       </w:r>
       <w:r>
-        <w:t xml:space="preserve"> -</w:t>
+        <w:t xml:space="preserve"> - </w:t>
       </w:r>
       <w:r>
-        <w:t xml:space="preserve"> 8:</w:t>
-      </w:r>
-      <w:r>
-        <w:t>40</w:t>
+        <w:t>8:50</w:t>
       </w:r>
     </w:p>
     <w:p>
@@ -106,37 +737,28 @@
           <w:b/>
           <w:bCs/>
         </w:rPr>
-        <w:t>Fin</w:t>
+        <w:t xml:space="preserve">Fecha – </w:t>
       </w:r>
       <w:r>
-        <w:rPr>
-          <w:b/>
-          <w:bCs/>
-        </w:rPr>
-        <w:t xml:space="preserve"> de la reunión</w:t>
+        <w:t>1</w:t>
       </w:r>
       <w:r>
-        <w:t xml:space="preserve"> </w:t>
+        <w:t>2</w:t>
       </w:r>
       <w:r>
-        <w:t>- 8:</w:t>
-      </w:r>
-      <w:r>
-        <w:t>50</w:t>
+        <w:t xml:space="preserve"> de marzo de 2021</w:t>
       </w:r>
     </w:p>
     <w:p>
       <w:pPr>
-        <w:jc w:val="both"/>
-      </w:pPr>
-    </w:p>
-    <w:p>
-      <w:pPr>
-        <w:jc w:val="both"/>
-      </w:pPr>
+        <w:pStyle w:val="Ttulo3"/>
+        <w:ind w:left="0"/>
+      </w:pPr>
+      <w:bookmarkStart w:id="1" w:name="_Toc67169238"/>
       <w:r>
-        <w:t xml:space="preserve">Asistentes: </w:t>
+        <w:t>asistentes</w:t>
       </w:r>
+      <w:bookmarkEnd w:id="1"/>
     </w:p>
     <w:p>
       <w:pPr>
@@ -145,18 +767,11 @@
           <w:ilvl w:val="0"/>
           <w:numId w:val="1"/>
         </w:numPr>
+        <w:spacing w:line="256" w:lineRule="auto"/>
         <w:jc w:val="both"/>
       </w:pPr>
       <w:r>
-        <w:t xml:space="preserve">Carmen </w:t>
-      </w:r>
-      <w:proofErr w:type="spellStart"/>
-      <w:r>
-        <w:t>Mª</w:t>
-      </w:r>
-      <w:proofErr w:type="spellEnd"/>
-      <w:r>
-        <w:t xml:space="preserve"> Muñoz Pérez (Scrum Master)</w:t>
+        <w:t>Carmen Mª Muñoz Pérez (Scrum Master)</w:t>
       </w:r>
     </w:p>
     <w:p>
@@ -166,6 +781,7 @@
           <w:ilvl w:val="0"/>
           <w:numId w:val="1"/>
         </w:numPr>
+        <w:spacing w:line="256" w:lineRule="auto"/>
         <w:jc w:val="both"/>
       </w:pPr>
       <w:r>
@@ -179,6 +795,7 @@
           <w:ilvl w:val="0"/>
           <w:numId w:val="1"/>
         </w:numPr>
+        <w:spacing w:line="256" w:lineRule="auto"/>
         <w:jc w:val="both"/>
       </w:pPr>
       <w:r>
@@ -192,16 +809,11 @@
           <w:ilvl w:val="0"/>
           <w:numId w:val="1"/>
         </w:numPr>
+        <w:spacing w:line="256" w:lineRule="auto"/>
         <w:jc w:val="both"/>
       </w:pPr>
       <w:r>
-        <w:t>Jos</w:t>
-      </w:r>
-      <w:r>
-        <w:t>é</w:t>
-      </w:r>
-      <w:r>
-        <w:t xml:space="preserve"> Carlos Morales Borreguero</w:t>
+        <w:t>José Carlos Morales Borreguero</w:t>
       </w:r>
     </w:p>
     <w:p>
@@ -211,30 +823,30 @@
           <w:ilvl w:val="0"/>
           <w:numId w:val="1"/>
         </w:numPr>
+        <w:spacing w:line="256" w:lineRule="auto"/>
         <w:jc w:val="both"/>
       </w:pPr>
       <w:r>
-        <w:t xml:space="preserve">Rafael </w:t>
-      </w:r>
-      <w:r>
-        <w:t>Á</w:t>
-      </w:r>
-      <w:r>
-        <w:t>ngel Jiménez Fernández</w:t>
+        <w:t>Rafael Ángel Jiménez Fernández</w:t>
       </w:r>
     </w:p>
     <w:p>
       <w:pPr>
+        <w:pStyle w:val="Ttulo3"/>
+        <w:ind w:left="0"/>
+      </w:pPr>
+      <w:bookmarkStart w:id="2" w:name="_Toc67169239"/>
+      <w:r>
+        <w:t>resumen</w:t>
+      </w:r>
+      <w:bookmarkEnd w:id="2"/>
+    </w:p>
+    <w:p>
+      <w:pPr>
         <w:jc w:val="both"/>
       </w:pPr>
       <w:r>
-        <w:t xml:space="preserve">Se ha seguido ese orden para realizar </w:t>
-      </w:r>
-      <w:r>
-        <w:t>las intervenciones en esta</w:t>
-      </w:r>
-      <w:r>
-        <w:t xml:space="preserve"> reunión, y será ese el orden que se seguirá en las reuniones futuras. </w:t>
+        <w:t xml:space="preserve">Se ha seguido ese orden para realizar las intervenciones en esta reunión, y será ese el orden que se seguirá en las reuniones futuras. </w:t>
       </w:r>
     </w:p>
     <w:p>
@@ -242,31 +854,7 @@
         <w:jc w:val="both"/>
       </w:pPr>
       <w:r>
-        <w:t xml:space="preserve">Todos ya habían empezado con sus tareas menos </w:t>
-      </w:r>
-      <w:r>
-        <w:t>José</w:t>
-      </w:r>
-      <w:r>
-        <w:t xml:space="preserve"> Carlos.</w:t>
-      </w:r>
-      <w:r>
-        <w:t xml:space="preserve"> Por otro lado, </w:t>
-      </w:r>
-      <w:r>
-        <w:t>Rafa ha tenido problemas: error en el pom</w:t>
-      </w:r>
-      <w:r>
-        <w:t>.xml</w:t>
-      </w:r>
-      <w:r>
-        <w:t xml:space="preserve"> </w:t>
-      </w:r>
-      <w:r>
-        <w:t xml:space="preserve">y </w:t>
-      </w:r>
-      <w:r>
-        <w:t>arrancar la aplicación.</w:t>
+        <w:t>Todos ya habían empezado con sus tareas menos José Carlos. Por otro lado, Rafa ha tenido problemas: error en el pom.xml y arrancar la aplicación.</w:t>
       </w:r>
     </w:p>
     <w:p>
@@ -274,21 +862,396 @@
         <w:jc w:val="both"/>
       </w:pPr>
       <w:r>
-        <w:t>Finalmente, t</w:t>
-      </w:r>
-      <w:r>
-        <w:t>odos tienen claro qué tienen que hacer.</w:t>
+        <w:t>Finalmente, todos tienen claro qué tienen que hacer.</w:t>
       </w:r>
     </w:p>
+    <w:p>
+      <w:pPr>
+        <w:ind w:left="0"/>
+        <w:jc w:val="both"/>
+      </w:pPr>
+    </w:p>
     <w:p/>
+    <w:p/>
+    <w:p/>
+    <w:p/>
+    <w:p/>
+    <w:p/>
+    <w:p/>
+    <w:p/>
+    <w:p/>
+    <w:p/>
+    <w:p/>
+    <w:p/>
+    <w:p>
+      <w:pPr>
+        <w:tabs>
+          <w:tab w:val="left" w:pos="2642"/>
+        </w:tabs>
+      </w:pPr>
+      <w:r>
+        <w:tab/>
+      </w:r>
+    </w:p>
     <w:sectPr>
-      <w:pgSz w:w="11906" w:h="16838"/>
-      <w:pgMar w:top="1417" w:right="1701" w:bottom="1417" w:left="1701" w:header="708" w:footer="708" w:gutter="0"/>
-      <w:cols w:space="708"/>
+      <w:headerReference w:type="default" r:id="rId8"/>
+      <w:footerReference w:type="default" r:id="rId9"/>
+      <w:headerReference w:type="first" r:id="rId10"/>
+      <w:pgSz w:w="11906" w:h="16838" w:code="9"/>
+      <w:pgMar w:top="1440" w:right="1440" w:bottom="1440" w:left="1440" w:header="720" w:footer="576" w:gutter="0"/>
+      <w:pgNumType w:start="0"/>
+      <w:cols w:space="720"/>
+      <w:titlePg/>
       <w:docGrid w:linePitch="360"/>
     </w:sectPr>
   </w:body>
 </w:document>
+</file>
+
+<file path=word/endnotes.xml><?xml version="1.0" encoding="utf-8"?>
+<w:endnotes xmlns:wpc="http://schemas.microsoft.com/office/word/2010/wordprocessingCanvas" xmlns:cx="http://schemas.microsoft.com/office/drawing/2014/chartex" xmlns:cx1="http://schemas.microsoft.com/office/drawing/2015/9/8/chartex" xmlns:cx2="http://schemas.microsoft.com/office/drawing/2015/10/21/chartex" xmlns:cx3="http://schemas.microsoft.com/office/drawing/2016/5/9/chartex" xmlns:cx4="http://schemas.microsoft.com/office/drawing/2016/5/10/chartex" xmlns:cx5="http://schemas.microsoft.com/office/drawing/2016/5/11/chartex" xmlns:cx6="http://schemas.microsoft.com/office/drawing/2016/5/12/chartex" xmlns:cx7="http://schemas.microsoft.com/office/drawing/2016/5/13/chartex" xmlns:cx8="http://schemas.microsoft.com/office/drawing/2016/5/14/chartex" xmlns:mc="http://schemas.openxmlformats.org/markup-compatibility/2006" xmlns:aink="http://schemas.microsoft.com/office/drawing/2016/ink" xmlns:am3d="http://schemas.microsoft.com/office/drawing/2017/model3d" xmlns:o="urn:schemas-microsoft-com:office:office" xmlns:r="http://schemas.openxmlformats.org/officeDocument/2006/relationships" xmlns:m="http://schemas.openxmlformats.org/officeDocument/2006/math" xmlns:v="urn:schemas-microsoft-com:vml" xmlns:wp14="http://schemas.microsoft.com/office/word/2010/wordprocessingDrawing" xmlns:wp="http://schemas.openxmlformats.org/drawingml/2006/wordprocessingDrawing" xmlns:w10="urn:schemas-microsoft-com:office:word" xmlns:w="http://schemas.openxmlformats.org/wordprocessingml/2006/main" xmlns:w14="http://schemas.microsoft.com/office/word/2010/wordml" xmlns:w15="http://schemas.microsoft.com/office/word/2012/wordml" xmlns:w16cex="http://schemas.microsoft.com/office/word/2018/wordml/cex" xmlns:w16cid="http://schemas.microsoft.com/office/word/2016/wordml/cid" xmlns:w16="http://schemas.microsoft.com/office/word/2018/wordml" xmlns:w16se="http://schemas.microsoft.com/office/word/2015/wordml/symex" xmlns:wpg="http://schemas.microsoft.com/office/word/2010/wordprocessingGroup" xmlns:wpi="http://schemas.microsoft.com/office/word/2010/wordprocessingInk" xmlns:wne="http://schemas.microsoft.com/office/word/2006/wordml" xmlns:wps="http://schemas.microsoft.com/office/word/2010/wordprocessingShape" mc:Ignorable="w14 w15 w16se w16cid w16 w16cex wp14">
+  <w:endnote w:type="separator" w:id="-1">
+    <w:p>
+      <w:pPr>
+        <w:spacing w:before="0"/>
+      </w:pPr>
+      <w:r>
+        <w:separator/>
+      </w:r>
+    </w:p>
+  </w:endnote>
+  <w:endnote w:type="continuationSeparator" w:id="0">
+    <w:p>
+      <w:pPr>
+        <w:spacing w:before="0"/>
+      </w:pPr>
+      <w:r>
+        <w:continuationSeparator/>
+      </w:r>
+    </w:p>
+  </w:endnote>
+</w:endnotes>
+</file>
+
+<file path=word/footer1.xml><?xml version="1.0" encoding="utf-8"?>
+<w:ftr xmlns:wpc="http://schemas.microsoft.com/office/word/2010/wordprocessingCanvas" xmlns:cx="http://schemas.microsoft.com/office/drawing/2014/chartex" xmlns:cx1="http://schemas.microsoft.com/office/drawing/2015/9/8/chartex" xmlns:cx2="http://schemas.microsoft.com/office/drawing/2015/10/21/chartex" xmlns:cx3="http://schemas.microsoft.com/office/drawing/2016/5/9/chartex" xmlns:cx4="http://schemas.microsoft.com/office/drawing/2016/5/10/chartex" xmlns:cx5="http://schemas.microsoft.com/office/drawing/2016/5/11/chartex" xmlns:cx6="http://schemas.microsoft.com/office/drawing/2016/5/12/chartex" xmlns:cx7="http://schemas.microsoft.com/office/drawing/2016/5/13/chartex" xmlns:cx8="http://schemas.microsoft.com/office/drawing/2016/5/14/chartex" xmlns:mc="http://schemas.openxmlformats.org/markup-compatibility/2006" xmlns:aink="http://schemas.microsoft.com/office/drawing/2016/ink" xmlns:am3d="http://schemas.microsoft.com/office/drawing/2017/model3d" xmlns:o="urn:schemas-microsoft-com:office:office" xmlns:r="http://schemas.openxmlformats.org/officeDocument/2006/relationships" xmlns:m="http://schemas.openxmlformats.org/officeDocument/2006/math" xmlns:v="urn:schemas-microsoft-com:vml" xmlns:wp14="http://schemas.microsoft.com/office/word/2010/wordprocessingDrawing" xmlns:wp="http://schemas.openxmlformats.org/drawingml/2006/wordprocessingDrawing" xmlns:w10="urn:schemas-microsoft-com:office:word" xmlns:w="http://schemas.openxmlformats.org/wordprocessingml/2006/main" xmlns:w14="http://schemas.microsoft.com/office/word/2010/wordml" xmlns:w15="http://schemas.microsoft.com/office/word/2012/wordml" xmlns:w16cex="http://schemas.microsoft.com/office/word/2018/wordml/cex" xmlns:w16cid="http://schemas.microsoft.com/office/word/2016/wordml/cid" xmlns:w16="http://schemas.microsoft.com/office/word/2018/wordml" xmlns:w16se="http://schemas.microsoft.com/office/word/2015/wordml/symex" xmlns:wpg="http://schemas.microsoft.com/office/word/2010/wordprocessingGroup" xmlns:wpi="http://schemas.microsoft.com/office/word/2010/wordprocessingInk" xmlns:wne="http://schemas.microsoft.com/office/word/2006/wordml" xmlns:wps="http://schemas.microsoft.com/office/word/2010/wordprocessingShape" mc:Ignorable="w14 w15 w16se w16cid w16 w16cex wp14">
+  <w:tbl>
+    <w:tblPr>
+      <w:tblW w:w="5000" w:type="pct"/>
+      <w:tblCellMar>
+        <w:left w:w="0" w:type="dxa"/>
+        <w:right w:w="0" w:type="dxa"/>
+      </w:tblCellMar>
+      <w:tblLook w:val="0620" w:firstRow="1" w:lastRow="0" w:firstColumn="0" w:lastColumn="0" w:noHBand="1" w:noVBand="1"/>
+      <w:tblDescription w:val="Tabla de pie de página con la fecha, el título del documento y el número de página"/>
+    </w:tblPr>
+    <w:tblGrid>
+      <w:gridCol w:w="1354"/>
+      <w:gridCol w:w="6318"/>
+      <w:gridCol w:w="1354"/>
+    </w:tblGrid>
+    <w:tr>
+      <w:tc>
+        <w:tcPr>
+          <w:tcW w:w="750" w:type="pct"/>
+        </w:tcPr>
+        <w:p>
+          <w:pPr>
+            <w:pStyle w:val="Piedepgina"/>
+          </w:pPr>
+          <w:r>
+            <w:t>PSG2</w:t>
+          </w:r>
+        </w:p>
+      </w:tc>
+      <w:tc>
+        <w:tcPr>
+          <w:tcW w:w="3500" w:type="pct"/>
+        </w:tcPr>
+        <w:sdt>
+          <w:sdtPr>
+            <w:alias w:val="Título:"/>
+            <w:tag w:val="Título:"/>
+            <w:id w:val="1369803302"/>
+            <w:dataBinding w:prefixMappings="xmlns:ns0='http://purl.org/dc/elements/1.1/' xmlns:ns1='http://schemas.openxmlformats.org/package/2006/metadata/core-properties' " w:xpath="/ns1:coreProperties[1]/ns1:keywords[1]" w:storeItemID="{6C3C8BC8-F283-45AE-878A-BAB7291924A1}"/>
+            <w15:appearance w15:val="hidden"/>
+            <w:text/>
+          </w:sdtPr>
+          <w:sdtEndPr/>
+          <w:sdtContent>
+            <w:p>
+              <w:pPr>
+                <w:pStyle w:val="Piedepgina"/>
+                <w:jc w:val="center"/>
+              </w:pPr>
+              <w:r>
+                <w:t>Daily scrum 12/03/21</w:t>
+              </w:r>
+            </w:p>
+          </w:sdtContent>
+        </w:sdt>
+      </w:tc>
+      <w:tc>
+        <w:tcPr>
+          <w:tcW w:w="750" w:type="pct"/>
+        </w:tcPr>
+        <w:p>
+          <w:pPr>
+            <w:pStyle w:val="Piedepgina"/>
+            <w:jc w:val="right"/>
+          </w:pPr>
+          <w:r>
+            <w:rPr>
+              <w:lang w:bidi="es-ES"/>
+            </w:rPr>
+            <w:fldChar w:fldCharType="begin"/>
+          </w:r>
+          <w:r>
+            <w:rPr>
+              <w:lang w:bidi="es-ES"/>
+            </w:rPr>
+            <w:instrText xml:space="preserve"> PAGE   \* MERGEFORMAT </w:instrText>
+          </w:r>
+          <w:r>
+            <w:rPr>
+              <w:lang w:bidi="es-ES"/>
+            </w:rPr>
+            <w:fldChar w:fldCharType="separate"/>
+          </w:r>
+          <w:r>
+            <w:rPr>
+              <w:noProof/>
+              <w:lang w:bidi="es-ES"/>
+            </w:rPr>
+            <w:t>4</w:t>
+          </w:r>
+          <w:r>
+            <w:rPr>
+              <w:noProof/>
+              <w:lang w:bidi="es-ES"/>
+            </w:rPr>
+            <w:fldChar w:fldCharType="end"/>
+          </w:r>
+        </w:p>
+      </w:tc>
+    </w:tr>
+  </w:tbl>
+  <w:p>
+    <w:pPr>
+      <w:pStyle w:val="Piedepgina"/>
+      <w:ind w:left="0"/>
+    </w:pPr>
+  </w:p>
+  <w:p/>
+</w:ftr>
+</file>
+
+<file path=word/footnotes.xml><?xml version="1.0" encoding="utf-8"?>
+<w:footnotes xmlns:wpc="http://schemas.microsoft.com/office/word/2010/wordprocessingCanvas" xmlns:cx="http://schemas.microsoft.com/office/drawing/2014/chartex" xmlns:cx1="http://schemas.microsoft.com/office/drawing/2015/9/8/chartex" xmlns:cx2="http://schemas.microsoft.com/office/drawing/2015/10/21/chartex" xmlns:cx3="http://schemas.microsoft.com/office/drawing/2016/5/9/chartex" xmlns:cx4="http://schemas.microsoft.com/office/drawing/2016/5/10/chartex" xmlns:cx5="http://schemas.microsoft.com/office/drawing/2016/5/11/chartex" xmlns:cx6="http://schemas.microsoft.com/office/drawing/2016/5/12/chartex" xmlns:cx7="http://schemas.microsoft.com/office/drawing/2016/5/13/chartex" xmlns:cx8="http://schemas.microsoft.com/office/drawing/2016/5/14/chartex" xmlns:mc="http://schemas.openxmlformats.org/markup-compatibility/2006" xmlns:aink="http://schemas.microsoft.com/office/drawing/2016/ink" xmlns:am3d="http://schemas.microsoft.com/office/drawing/2017/model3d" xmlns:o="urn:schemas-microsoft-com:office:office" xmlns:r="http://schemas.openxmlformats.org/officeDocument/2006/relationships" xmlns:m="http://schemas.openxmlformats.org/officeDocument/2006/math" xmlns:v="urn:schemas-microsoft-com:vml" xmlns:wp14="http://schemas.microsoft.com/office/word/2010/wordprocessingDrawing" xmlns:wp="http://schemas.openxmlformats.org/drawingml/2006/wordprocessingDrawing" xmlns:w10="urn:schemas-microsoft-com:office:word" xmlns:w="http://schemas.openxmlformats.org/wordprocessingml/2006/main" xmlns:w14="http://schemas.microsoft.com/office/word/2010/wordml" xmlns:w15="http://schemas.microsoft.com/office/word/2012/wordml" xmlns:w16cex="http://schemas.microsoft.com/office/word/2018/wordml/cex" xmlns:w16cid="http://schemas.microsoft.com/office/word/2016/wordml/cid" xmlns:w16="http://schemas.microsoft.com/office/word/2018/wordml" xmlns:w16se="http://schemas.microsoft.com/office/word/2015/wordml/symex" xmlns:wpg="http://schemas.microsoft.com/office/word/2010/wordprocessingGroup" xmlns:wpi="http://schemas.microsoft.com/office/word/2010/wordprocessingInk" xmlns:wne="http://schemas.microsoft.com/office/word/2006/wordml" xmlns:wps="http://schemas.microsoft.com/office/word/2010/wordprocessingShape" mc:Ignorable="w14 w15 w16se w16cid w16 w16cex wp14">
+  <w:footnote w:type="separator" w:id="-1">
+    <w:p>
+      <w:pPr>
+        <w:spacing w:before="0"/>
+      </w:pPr>
+      <w:r>
+        <w:separator/>
+      </w:r>
+    </w:p>
+  </w:footnote>
+  <w:footnote w:type="continuationSeparator" w:id="0">
+    <w:p>
+      <w:pPr>
+        <w:spacing w:before="0"/>
+      </w:pPr>
+      <w:r>
+        <w:continuationSeparator/>
+      </w:r>
+    </w:p>
+  </w:footnote>
+</w:footnotes>
+</file>
+
+<file path=word/header1.xml><?xml version="1.0" encoding="utf-8"?>
+<w:hdr xmlns:wpc="http://schemas.microsoft.com/office/word/2010/wordprocessingCanvas" xmlns:cx="http://schemas.microsoft.com/office/drawing/2014/chartex" xmlns:cx1="http://schemas.microsoft.com/office/drawing/2015/9/8/chartex" xmlns:cx2="http://schemas.microsoft.com/office/drawing/2015/10/21/chartex" xmlns:cx3="http://schemas.microsoft.com/office/drawing/2016/5/9/chartex" xmlns:cx4="http://schemas.microsoft.com/office/drawing/2016/5/10/chartex" xmlns:cx5="http://schemas.microsoft.com/office/drawing/2016/5/11/chartex" xmlns:cx6="http://schemas.microsoft.com/office/drawing/2016/5/12/chartex" xmlns:cx7="http://schemas.microsoft.com/office/drawing/2016/5/13/chartex" xmlns:cx8="http://schemas.microsoft.com/office/drawing/2016/5/14/chartex" xmlns:mc="http://schemas.openxmlformats.org/markup-compatibility/2006" xmlns:aink="http://schemas.microsoft.com/office/drawing/2016/ink" xmlns:am3d="http://schemas.microsoft.com/office/drawing/2017/model3d" xmlns:o="urn:schemas-microsoft-com:office:office" xmlns:r="http://schemas.openxmlformats.org/officeDocument/2006/relationships" xmlns:m="http://schemas.openxmlformats.org/officeDocument/2006/math" xmlns:v="urn:schemas-microsoft-com:vml" xmlns:wp14="http://schemas.microsoft.com/office/word/2010/wordprocessingDrawing" xmlns:wp="http://schemas.openxmlformats.org/drawingml/2006/wordprocessingDrawing" xmlns:w10="urn:schemas-microsoft-com:office:word" xmlns:w="http://schemas.openxmlformats.org/wordprocessingml/2006/main" xmlns:w14="http://schemas.microsoft.com/office/word/2010/wordml" xmlns:w15="http://schemas.microsoft.com/office/word/2012/wordml" xmlns:w16cex="http://schemas.microsoft.com/office/word/2018/wordml/cex" xmlns:w16cid="http://schemas.microsoft.com/office/word/2016/wordml/cid" xmlns:w16="http://schemas.microsoft.com/office/word/2018/wordml" xmlns:w16se="http://schemas.microsoft.com/office/word/2015/wordml/symex" xmlns:wpg="http://schemas.microsoft.com/office/word/2010/wordprocessingGroup" xmlns:wpi="http://schemas.microsoft.com/office/word/2010/wordprocessingInk" xmlns:wne="http://schemas.microsoft.com/office/word/2006/wordml" xmlns:wps="http://schemas.microsoft.com/office/word/2010/wordprocessingShape" mc:Ignorable="w14 w15 w16se w16cid w16 w16cex wp14">
+  <w:p>
+    <w:pPr>
+      <w:pStyle w:val="Encabezado"/>
+    </w:pPr>
+    <w:sdt>
+      <w:sdtPr>
+        <w:alias w:val="Confidencial:"/>
+        <w:tag w:val="Confidencial:"/>
+        <w:id w:val="-1822729698"/>
+        <w:temporary/>
+        <w:showingPlcHdr/>
+        <w15:appearance w15:val="hidden"/>
+      </w:sdtPr>
+      <w:sdtEndPr/>
+      <w:sdtContent>
+        <w:r>
+          <w:rPr>
+            <w:lang w:bidi="es-ES"/>
+          </w:rPr>
+          <w:t>Confidencial</w:t>
+        </w:r>
+      </w:sdtContent>
+    </w:sdt>
+  </w:p>
+  <w:p/>
+</w:hdr>
+</file>
+
+<file path=word/header2.xml><?xml version="1.0" encoding="utf-8"?>
+<w:hdr xmlns:wpc="http://schemas.microsoft.com/office/word/2010/wordprocessingCanvas" xmlns:cx="http://schemas.microsoft.com/office/drawing/2014/chartex" xmlns:cx1="http://schemas.microsoft.com/office/drawing/2015/9/8/chartex" xmlns:cx2="http://schemas.microsoft.com/office/drawing/2015/10/21/chartex" xmlns:cx3="http://schemas.microsoft.com/office/drawing/2016/5/9/chartex" xmlns:cx4="http://schemas.microsoft.com/office/drawing/2016/5/10/chartex" xmlns:cx5="http://schemas.microsoft.com/office/drawing/2016/5/11/chartex" xmlns:cx6="http://schemas.microsoft.com/office/drawing/2016/5/12/chartex" xmlns:cx7="http://schemas.microsoft.com/office/drawing/2016/5/13/chartex" xmlns:cx8="http://schemas.microsoft.com/office/drawing/2016/5/14/chartex" xmlns:mc="http://schemas.openxmlformats.org/markup-compatibility/2006" xmlns:aink="http://schemas.microsoft.com/office/drawing/2016/ink" xmlns:am3d="http://schemas.microsoft.com/office/drawing/2017/model3d" xmlns:o="urn:schemas-microsoft-com:office:office" xmlns:r="http://schemas.openxmlformats.org/officeDocument/2006/relationships" xmlns:m="http://schemas.openxmlformats.org/officeDocument/2006/math" xmlns:v="urn:schemas-microsoft-com:vml" xmlns:wp14="http://schemas.microsoft.com/office/word/2010/wordprocessingDrawing" xmlns:wp="http://schemas.openxmlformats.org/drawingml/2006/wordprocessingDrawing" xmlns:w10="urn:schemas-microsoft-com:office:word" xmlns:w="http://schemas.openxmlformats.org/wordprocessingml/2006/main" xmlns:w14="http://schemas.microsoft.com/office/word/2010/wordml" xmlns:w15="http://schemas.microsoft.com/office/word/2012/wordml" xmlns:w16cex="http://schemas.microsoft.com/office/word/2018/wordml/cex" xmlns:w16cid="http://schemas.microsoft.com/office/word/2016/wordml/cid" xmlns:w16="http://schemas.microsoft.com/office/word/2018/wordml" xmlns:w16se="http://schemas.microsoft.com/office/word/2015/wordml/symex" xmlns:wpg="http://schemas.microsoft.com/office/word/2010/wordprocessingGroup" xmlns:wpi="http://schemas.microsoft.com/office/word/2010/wordprocessingInk" xmlns:wne="http://schemas.microsoft.com/office/word/2006/wordml" xmlns:wps="http://schemas.microsoft.com/office/word/2010/wordprocessingShape" mc:Ignorable="w14 w15 w16se w16cid w16 w16cex wp14">
+  <w:p>
+    <w:pPr>
+      <w:pStyle w:val="Encabezado"/>
+    </w:pPr>
+    <w:r>
+      <w:rPr>
+        <w:noProof/>
+        <w:lang w:bidi="es-ES"/>
+      </w:rPr>
+      <mc:AlternateContent>
+        <mc:Choice Requires="wpg">
+          <w:drawing>
+            <wp:anchor distT="0" distB="0" distL="114300" distR="114300" simplePos="0" relativeHeight="251659264" behindDoc="0" locked="1" layoutInCell="1" allowOverlap="1" wp14:anchorId="6766CFE5" wp14:editId="6E428152">
+              <wp:simplePos x="0" y="0"/>
+              <wp:positionH relativeFrom="page">
+                <wp:posOffset>352425</wp:posOffset>
+              </wp:positionH>
+              <wp:positionV relativeFrom="page">
+                <wp:posOffset>457200</wp:posOffset>
+              </wp:positionV>
+              <wp:extent cx="228600" cy="9144000"/>
+              <wp:effectExtent l="0" t="0" r="3175" b="635"/>
+              <wp:wrapNone/>
+              <wp:docPr id="1" name="Grupo 1" descr="Barra lateral decorativa"/>
+              <wp:cNvGraphicFramePr/>
+              <a:graphic xmlns:a="http://schemas.openxmlformats.org/drawingml/2006/main">
+                <a:graphicData uri="http://schemas.microsoft.com/office/word/2010/wordprocessingGroup">
+                  <wpg:wgp>
+                    <wpg:cNvGrpSpPr/>
+                    <wpg:grpSpPr>
+                      <a:xfrm>
+                        <a:off x="0" y="0"/>
+                        <a:ext cx="228600" cy="9144000"/>
+                        <a:chOff x="0" y="0"/>
+                        <a:chExt cx="228600" cy="9144000"/>
+                      </a:xfrm>
+                    </wpg:grpSpPr>
+                    <wps:wsp>
+                      <wps:cNvPr id="2" name="Rectángulo 2"/>
+                      <wps:cNvSpPr/>
+                      <wps:spPr>
+                        <a:xfrm>
+                          <a:off x="0" y="0"/>
+                          <a:ext cx="228600" cy="8782050"/>
+                        </a:xfrm>
+                        <a:prstGeom prst="rect">
+                          <a:avLst/>
+                        </a:prstGeom>
+                        <a:solidFill>
+                          <a:schemeClr val="accent2"/>
+                        </a:solidFill>
+                        <a:ln>
+                          <a:noFill/>
+                        </a:ln>
+                      </wps:spPr>
+                      <wps:style>
+                        <a:lnRef idx="2">
+                          <a:schemeClr val="accent1">
+                            <a:shade val="50000"/>
+                          </a:schemeClr>
+                        </a:lnRef>
+                        <a:fillRef idx="1">
+                          <a:schemeClr val="accent1"/>
+                        </a:fillRef>
+                        <a:effectRef idx="0">
+                          <a:schemeClr val="accent1"/>
+                        </a:effectRef>
+                        <a:fontRef idx="minor">
+                          <a:schemeClr val="lt1"/>
+                        </a:fontRef>
+                      </wps:style>
+                      <wps:bodyPr rot="0" spcFirstLastPara="0" vertOverflow="overflow" horzOverflow="overflow" vert="horz" wrap="square" lIns="91440" tIns="45720" rIns="91440" bIns="45720" numCol="1" spcCol="0" rtlCol="0" fromWordArt="0" anchor="ctr" anchorCtr="0" forceAA="0" compatLnSpc="1">
+                        <a:prstTxWarp prst="textNoShape">
+                          <a:avLst/>
+                        </a:prstTxWarp>
+                        <a:noAutofit/>
+                      </wps:bodyPr>
+                    </wps:wsp>
+                    <wps:wsp>
+                      <wps:cNvPr id="3" name="Rectángulo 3"/>
+                      <wps:cNvSpPr>
+                        <a:spLocks noChangeAspect="1"/>
+                      </wps:cNvSpPr>
+                      <wps:spPr>
+                        <a:xfrm>
+                          <a:off x="0" y="8915400"/>
+                          <a:ext cx="228600" cy="228600"/>
+                        </a:xfrm>
+                        <a:prstGeom prst="rect">
+                          <a:avLst/>
+                        </a:prstGeom>
+                        <a:solidFill>
+                          <a:schemeClr val="accent1"/>
+                        </a:solidFill>
+                        <a:ln>
+                          <a:noFill/>
+                        </a:ln>
+                      </wps:spPr>
+                      <wps:style>
+                        <a:lnRef idx="2">
+                          <a:schemeClr val="accent1">
+                            <a:shade val="50000"/>
+                          </a:schemeClr>
+                        </a:lnRef>
+                        <a:fillRef idx="1">
+                          <a:schemeClr val="accent1"/>
+                        </a:fillRef>
+                        <a:effectRef idx="0">
+                          <a:schemeClr val="accent1"/>
+                        </a:effectRef>
+                        <a:fontRef idx="minor">
+                          <a:schemeClr val="lt1"/>
+                        </a:fontRef>
+                      </wps:style>
+                      <wps:bodyPr rot="0" spcFirstLastPara="0" vertOverflow="overflow" horzOverflow="overflow" vert="horz" wrap="square" lIns="91440" tIns="45720" rIns="91440" bIns="45720" numCol="1" spcCol="0" rtlCol="0" fromWordArt="0" anchor="ctr" anchorCtr="0" forceAA="0" compatLnSpc="1">
+                        <a:prstTxWarp prst="textNoShape">
+                          <a:avLst/>
+                        </a:prstTxWarp>
+                        <a:noAutofit/>
+                      </wps:bodyPr>
+                    </wps:wsp>
+                  </wpg:wgp>
+                </a:graphicData>
+              </a:graphic>
+              <wp14:sizeRelH relativeFrom="page">
+                <wp14:pctWidth>2900</wp14:pctWidth>
+              </wp14:sizeRelH>
+              <wp14:sizeRelV relativeFrom="page">
+                <wp14:pctHeight>90900</wp14:pctHeight>
+              </wp14:sizeRelV>
+            </wp:anchor>
+          </w:drawing>
+        </mc:Choice>
+        <mc:Fallback>
+          <w:pict>
+            <v:group w14:anchorId="729C028B" id="Grupo 1" o:spid="_x0000_s1026" alt="Barra lateral decorativa" style="position:absolute;margin-left:27.75pt;margin-top:36pt;width:18pt;height:10in;z-index:251659264;mso-width-percent:29;mso-height-percent:909;mso-position-horizontal-relative:page;mso-position-vertical-relative:page;mso-width-percent:29;mso-height-percent:909" coordsize="2286,91440" o:gfxdata="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">
+              <v:rect id="Rectángulo 2" o:spid="_x0000_s1027" style="position:absolute;width:2286;height:87820;visibility:visible;mso-wrap-style:square;v-text-anchor:middle" o:gfxdata="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" fillcolor="#ed7d31 [3205]" stroked="f" strokeweight="1pt"/>
+              <v:rect id="Rectángulo 3" o:spid="_x0000_s1028" style="position:absolute;top:89154;width:2286;height:2286;visibility:visible;mso-wrap-style:square;v-text-anchor:middle" o:gfxdata="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" fillcolor="#4472c4 [3204]" stroked="f" strokeweight="1pt">
+                <o:lock v:ext="edit" aspectratio="t"/>
+              </v:rect>
+              <w10:wrap anchorx="page" anchory="page"/>
+              <w10:anchorlock/>
+            </v:group>
+          </w:pict>
+        </mc:Fallback>
+      </mc:AlternateContent>
+    </w:r>
+  </w:p>
+</w:hdr>
 </file>
 
 <file path=word/numbering.xml><?xml version="1.0" encoding="utf-8"?>
@@ -309,7 +1272,7 @@
         <w:rFonts w:ascii="Symbol" w:hAnsi="Symbol" w:hint="default"/>
       </w:rPr>
     </w:lvl>
-    <w:lvl w:ilvl="1" w:tplc="0C0A0003" w:tentative="1">
+    <w:lvl w:ilvl="1" w:tplc="0C0A0003">
       <w:start w:val="1"/>
       <w:numFmt w:val="bullet"/>
       <w:lvlText w:val="o"/>
@@ -321,7 +1284,7 @@
         <w:rFonts w:ascii="Courier New" w:hAnsi="Courier New" w:cs="Courier New" w:hint="default"/>
       </w:rPr>
     </w:lvl>
-    <w:lvl w:ilvl="2" w:tplc="0C0A0005" w:tentative="1">
+    <w:lvl w:ilvl="2" w:tplc="0C0A0005">
       <w:start w:val="1"/>
       <w:numFmt w:val="bullet"/>
       <w:lvlText w:val=""/>
@@ -333,7 +1296,7 @@
         <w:rFonts w:ascii="Wingdings" w:hAnsi="Wingdings" w:hint="default"/>
       </w:rPr>
     </w:lvl>
-    <w:lvl w:ilvl="3" w:tplc="0C0A0001" w:tentative="1">
+    <w:lvl w:ilvl="3" w:tplc="0C0A0001">
       <w:start w:val="1"/>
       <w:numFmt w:val="bullet"/>
       <w:lvlText w:val=""/>
@@ -345,7 +1308,7 @@
         <w:rFonts w:ascii="Symbol" w:hAnsi="Symbol" w:hint="default"/>
       </w:rPr>
     </w:lvl>
-    <w:lvl w:ilvl="4" w:tplc="0C0A0003" w:tentative="1">
+    <w:lvl w:ilvl="4" w:tplc="0C0A0003">
       <w:start w:val="1"/>
       <w:numFmt w:val="bullet"/>
       <w:lvlText w:val="o"/>
@@ -357,7 +1320,7 @@
         <w:rFonts w:ascii="Courier New" w:hAnsi="Courier New" w:cs="Courier New" w:hint="default"/>
       </w:rPr>
     </w:lvl>
-    <w:lvl w:ilvl="5" w:tplc="0C0A0005" w:tentative="1">
+    <w:lvl w:ilvl="5" w:tplc="0C0A0005">
       <w:start w:val="1"/>
       <w:numFmt w:val="bullet"/>
       <w:lvlText w:val=""/>
@@ -369,7 +1332,7 @@
         <w:rFonts w:ascii="Wingdings" w:hAnsi="Wingdings" w:hint="default"/>
       </w:rPr>
     </w:lvl>
-    <w:lvl w:ilvl="6" w:tplc="0C0A0001" w:tentative="1">
+    <w:lvl w:ilvl="6" w:tplc="0C0A0001">
       <w:start w:val="1"/>
       <w:numFmt w:val="bullet"/>
       <w:lvlText w:val=""/>
@@ -381,7 +1344,7 @@
         <w:rFonts w:ascii="Symbol" w:hAnsi="Symbol" w:hint="default"/>
       </w:rPr>
     </w:lvl>
-    <w:lvl w:ilvl="7" w:tplc="0C0A0003" w:tentative="1">
+    <w:lvl w:ilvl="7" w:tplc="0C0A0003">
       <w:start w:val="1"/>
       <w:numFmt w:val="bullet"/>
       <w:lvlText w:val="o"/>
@@ -393,7 +1356,7 @@
         <w:rFonts w:ascii="Courier New" w:hAnsi="Courier New" w:cs="Courier New" w:hint="default"/>
       </w:rPr>
     </w:lvl>
-    <w:lvl w:ilvl="8" w:tplc="0C0A0005" w:tentative="1">
+    <w:lvl w:ilvl="8" w:tplc="0C0A0005">
       <w:start w:val="1"/>
       <w:numFmt w:val="bullet"/>
       <w:lvlText w:val=""/>
@@ -421,6 +1384,933 @@
         <w:sz w:val="22"/>
         <w:szCs w:val="22"/>
         <w:lang w:val="es-ES" w:eastAsia="en-US" w:bidi="ar-SA"/>
+      </w:rPr>
+    </w:rPrDefault>
+    <w:pPrDefault>
+      <w:pPr>
+        <w:spacing w:after="160" w:line="259" w:lineRule="auto"/>
+      </w:pPr>
+    </w:pPrDefault>
+  </w:docDefaults>
+  <w:latentStyles w:defLockedState="0" w:defUIPriority="99" w:defSemiHidden="0" w:defUnhideWhenUsed="0" w:defQFormat="0" w:count="376">
+    <w:lsdException w:name="Normal" w:uiPriority="0" w:qFormat="1"/>
+    <w:lsdException w:name="heading 1" w:uiPriority="9" w:qFormat="1"/>
+    <w:lsdException w:name="heading 2" w:semiHidden="1" w:uiPriority="9" w:unhideWhenUsed="1" w:qFormat="1"/>
+    <w:lsdException w:name="heading 3" w:semiHidden="1" w:uiPriority="1" w:unhideWhenUsed="1" w:qFormat="1"/>
+    <w:lsdException w:name="heading 4" w:semiHidden="1" w:uiPriority="9" w:unhideWhenUsed="1" w:qFormat="1"/>
+    <w:lsdException w:name="heading 5" w:semiHidden="1" w:uiPriority="9" w:unhideWhenUsed="1" w:qFormat="1"/>
+    <w:lsdException w:name="heading 6" w:semiHidden="1" w:uiPriority="9" w:unhideWhenUsed="1" w:qFormat="1"/>
+    <w:lsdException w:name="heading 7" w:semiHidden="1" w:uiPriority="9" w:unhideWhenUsed="1" w:qFormat="1"/>
+    <w:lsdException w:name="heading 8" w:semiHidden="1" w:uiPriority="9" w:unhideWhenUsed="1" w:qFormat="1"/>
+    <w:lsdException w:name="heading 9" w:semiHidden="1" w:uiPriority="9" w:unhideWhenUsed="1" w:qFormat="1"/>
+    <w:lsdException w:name="index 1" w:semiHidden="1" w:unhideWhenUsed="1"/>
+    <w:lsdException w:name="index 2" w:semiHidden="1" w:unhideWhenUsed="1"/>
+    <w:lsdException w:name="index 3" w:semiHidden="1" w:unhideWhenUsed="1"/>
+    <w:lsdException w:name="index 4" w:semiHidden="1" w:unhideWhenUsed="1"/>
+    <w:lsdException w:name="index 5" w:semiHidden="1" w:unhideWhenUsed="1"/>
+    <w:lsdException w:name="index 6" w:semiHidden="1" w:unhideWhenUsed="1"/>
+    <w:lsdException w:name="index 7" w:semiHidden="1" w:unhideWhenUsed="1"/>
+    <w:lsdException w:name="index 8" w:semiHidden="1" w:unhideWhenUsed="1"/>
+    <w:lsdException w:name="index 9" w:semiHidden="1" w:unhideWhenUsed="1"/>
+    <w:lsdException w:name="toc 1" w:semiHidden="1" w:uiPriority="39" w:unhideWhenUsed="1"/>
+    <w:lsdException w:name="toc 2" w:semiHidden="1" w:uiPriority="39" w:unhideWhenUsed="1"/>
+    <w:lsdException w:name="toc 3" w:semiHidden="1" w:uiPriority="39" w:unhideWhenUsed="1"/>
+    <w:lsdException w:name="toc 4" w:semiHidden="1" w:uiPriority="39" w:unhideWhenUsed="1"/>
+    <w:lsdException w:name="toc 5" w:semiHidden="1" w:uiPriority="39" w:unhideWhenUsed="1"/>
+    <w:lsdException w:name="toc 6" w:semiHidden="1" w:uiPriority="39" w:unhideWhenUsed="1"/>
+    <w:lsdException w:name="toc 7" w:semiHidden="1" w:uiPriority="39" w:unhideWhenUsed="1"/>
+    <w:lsdException w:name="toc 8" w:semiHidden="1" w:uiPriority="39" w:unhideWhenUsed="1"/>
+    <w:lsdException w:name="toc 9" w:semiHidden="1" w:uiPriority="39" w:unhideWhenUsed="1"/>
+    <w:lsdException w:name="Normal Indent" w:semiHidden="1" w:unhideWhenUsed="1"/>
+    <w:lsdException w:name="footnote text" w:semiHidden="1" w:unhideWhenUsed="1"/>
+    <w:lsdException w:name="annotation text" w:semiHidden="1" w:unhideWhenUsed="1"/>
+    <w:lsdException w:name="header" w:semiHidden="1" w:unhideWhenUsed="1"/>
+    <w:lsdException w:name="footer" w:semiHidden="1" w:uiPriority="2" w:unhideWhenUsed="1"/>
+    <w:lsdException w:name="index heading" w:semiHidden="1" w:unhideWhenUsed="1"/>
+    <w:lsdException w:name="caption" w:semiHidden="1" w:uiPriority="35" w:unhideWhenUsed="1" w:qFormat="1"/>
+    <w:lsdException w:name="table of figures" w:semiHidden="1" w:unhideWhenUsed="1"/>
+    <w:lsdException w:name="envelope address" w:semiHidden="1" w:unhideWhenUsed="1"/>
+    <w:lsdException w:name="envelope return" w:semiHidden="1" w:unhideWhenUsed="1"/>
+    <w:lsdException w:name="footnote reference" w:semiHidden="1" w:unhideWhenUsed="1"/>
+    <w:lsdException w:name="annotation reference" w:semiHidden="1" w:unhideWhenUsed="1"/>
+    <w:lsdException w:name="line number" w:semiHidden="1" w:unhideWhenUsed="1"/>
+    <w:lsdException w:name="page number" w:semiHidden="1" w:unhideWhenUsed="1"/>
+    <w:lsdException w:name="endnote reference" w:semiHidden="1" w:unhideWhenUsed="1"/>
+    <w:lsdException w:name="endnote text" w:semiHidden="1" w:unhideWhenUsed="1"/>
+    <w:lsdException w:name="table of authorities" w:semiHidden="1" w:unhideWhenUsed="1"/>
+    <w:lsdException w:name="macro" w:semiHidden="1" w:unhideWhenUsed="1"/>
+    <w:lsdException w:name="toa heading" w:semiHidden="1" w:unhideWhenUsed="1"/>
+    <w:lsdException w:name="List" w:semiHidden="1" w:unhideWhenUsed="1"/>
+    <w:lsdException w:name="List Bullet" w:semiHidden="1" w:unhideWhenUsed="1"/>
+    <w:lsdException w:name="List Number" w:semiHidden="1" w:unhideWhenUsed="1"/>
+    <w:lsdException w:name="List 2" w:semiHidden="1" w:unhideWhenUsed="1"/>
+    <w:lsdException w:name="List 3" w:semiHidden="1" w:unhideWhenUsed="1"/>
+    <w:lsdException w:name="List 4" w:semiHidden="1" w:unhideWhenUsed="1"/>
+    <w:lsdException w:name="List 5" w:semiHidden="1" w:unhideWhenUsed="1"/>
+    <w:lsdException w:name="List Bullet 2" w:semiHidden="1" w:unhideWhenUsed="1"/>
+    <w:lsdException w:name="List Bullet 3" w:semiHidden="1" w:unhideWhenUsed="1"/>
+    <w:lsdException w:name="List Bullet 4" w:semiHidden="1" w:unhideWhenUsed="1"/>
+    <w:lsdException w:name="List Bullet 5" w:semiHidden="1" w:unhideWhenUsed="1"/>
+    <w:lsdException w:name="List Number 2" w:semiHidden="1" w:unhideWhenUsed="1"/>
+    <w:lsdException w:name="List Number 3" w:semiHidden="1" w:unhideWhenUsed="1"/>
+    <w:lsdException w:name="List Number 4" w:semiHidden="1" w:unhideWhenUsed="1"/>
+    <w:lsdException w:name="List Number 5" w:semiHidden="1" w:unhideWhenUsed="1"/>
+    <w:lsdException w:name="Title" w:uiPriority="1" w:qFormat="1"/>
+    <w:lsdException w:name="Closing" w:semiHidden="1" w:unhideWhenUsed="1"/>
+    <w:lsdException w:name="Signature" w:semiHidden="1" w:unhideWhenUsed="1"/>
+    <w:lsdException w:name="Default Paragraph Font" w:semiHidden="1" w:uiPriority="1" w:unhideWhenUsed="1"/>
+    <w:lsdException w:name="Body Text" w:semiHidden="1" w:unhideWhenUsed="1"/>
+    <w:lsdException w:name="Body Text Indent" w:semiHidden="1" w:unhideWhenUsed="1"/>
+    <w:lsdException w:name="List Continue" w:semiHidden="1" w:unhideWhenUsed="1"/>
+    <w:lsdException w:name="List Continue 2" w:semiHidden="1" w:unhideWhenUsed="1"/>
+    <w:lsdException w:name="List Continue 3" w:semiHidden="1" w:unhideWhenUsed="1"/>
+    <w:lsdException w:name="List Continue 4" w:semiHidden="1" w:unhideWhenUsed="1"/>
+    <w:lsdException w:name="List Continue 5" w:semiHidden="1" w:unhideWhenUsed="1"/>
+    <w:lsdException w:name="Message Header" w:semiHidden="1" w:unhideWhenUsed="1"/>
+    <w:lsdException w:name="Subtitle" w:uiPriority="1" w:qFormat="1"/>
+    <w:lsdException w:name="Salutation" w:semiHidden="1" w:unhideWhenUsed="1"/>
+    <w:lsdException w:name="Date" w:semiHidden="1" w:unhideWhenUsed="1"/>
+    <w:lsdException w:name="Body Text First Indent" w:semiHidden="1" w:unhideWhenUsed="1"/>
+    <w:lsdException w:name="Body Text First Indent 2" w:semiHidden="1" w:unhideWhenUsed="1"/>
+    <w:lsdException w:name="Note Heading" w:semiHidden="1" w:unhideWhenUsed="1"/>
+    <w:lsdException w:name="Body Text 2" w:semiHidden="1" w:unhideWhenUsed="1"/>
+    <w:lsdException w:name="Body Text 3" w:semiHidden="1" w:unhideWhenUsed="1"/>
+    <w:lsdException w:name="Body Text Indent 2" w:semiHidden="1" w:unhideWhenUsed="1"/>
+    <w:lsdException w:name="Body Text Indent 3" w:semiHidden="1" w:unhideWhenUsed="1"/>
+    <w:lsdException w:name="Block Text" w:semiHidden="1" w:unhideWhenUsed="1"/>
+    <w:lsdException w:name="Hyperlink" w:semiHidden="1" w:unhideWhenUsed="1"/>
+    <w:lsdException w:name="FollowedHyperlink" w:semiHidden="1" w:unhideWhenUsed="1"/>
+    <w:lsdException w:name="Strong" w:uiPriority="22" w:qFormat="1"/>
+    <w:lsdException w:name="Emphasis" w:uiPriority="20" w:qFormat="1"/>
+    <w:lsdException w:name="Document Map" w:semiHidden="1" w:unhideWhenUsed="1"/>
+    <w:lsdException w:name="Plain Text" w:semiHidden="1" w:unhideWhenUsed="1"/>
+    <w:lsdException w:name="E-mail Signature" w:semiHidden="1" w:unhideWhenUsed="1"/>
+    <w:lsdException w:name="HTML Top of Form" w:semiHidden="1" w:unhideWhenUsed="1"/>
+    <w:lsdException w:name="HTML Bottom of Form" w:semiHidden="1" w:unhideWhenUsed="1"/>
+    <w:lsdException w:name="Normal (Web)" w:semiHidden="1" w:unhideWhenUsed="1"/>
+    <w:lsdException w:name="HTML Acronym" w:semiHidden="1" w:unhideWhenUsed="1"/>
+    <w:lsdException w:name="HTML Address" w:semiHidden="1" w:unhideWhenUsed="1"/>
+    <w:lsdException w:name="HTML Cite" w:semiHidden="1" w:unhideWhenUsed="1"/>
+    <w:lsdException w:name="HTML Code" w:semiHidden="1" w:unhideWhenUsed="1"/>
+    <w:lsdException w:name="HTML Definition" w:semiHidden="1" w:unhideWhenUsed="1"/>
+    <w:lsdException w:name="HTML Keyboard" w:semiHidden="1" w:unhideWhenUsed="1"/>
+    <w:lsdException w:name="HTML Preformatted" w:semiHidden="1" w:unhideWhenUsed="1"/>
+    <w:lsdException w:name="HTML Sample" w:semiHidden="1" w:unhideWhenUsed="1"/>
+    <w:lsdException w:name="HTML Typewriter" w:semiHidden="1" w:unhideWhenUsed="1"/>
+    <w:lsdException w:name="HTML Variable" w:semiHidden="1" w:unhideWhenUsed="1"/>
+    <w:lsdException w:name="Normal Table" w:semiHidden="1" w:unhideWhenUsed="1"/>
+    <w:lsdException w:name="annotation subject" w:semiHidden="1" w:unhideWhenUsed="1"/>
+    <w:lsdException w:name="No List" w:semiHidden="1" w:unhideWhenUsed="1"/>
+    <w:lsdException w:name="Outline List 1" w:semiHidden="1" w:unhideWhenUsed="1"/>
+    <w:lsdException w:name="Outline List 2" w:semiHidden="1" w:unhideWhenUsed="1"/>
+    <w:lsdException w:name="Outline List 3" w:semiHidden="1" w:unhideWhenUsed="1"/>
+    <w:lsdException w:name="Table Simple 1" w:semiHidden="1" w:unhideWhenUsed="1"/>
+    <w:lsdException w:name="Table Simple 2" w:semiHidden="1" w:unhideWhenUsed="1"/>
+    <w:lsdException w:name="Table Simple 3" w:semiHidden="1" w:unhideWhenUsed="1"/>
+    <w:lsdException w:name="Table Classic 1" w:semiHidden="1" w:unhideWhenUsed="1"/>
+    <w:lsdException w:name="Table Classic 2" w:semiHidden="1" w:unhideWhenUsed="1"/>
+    <w:lsdException w:name="Table Classic 3" w:semiHidden="1" w:unhideWhenUsed="1"/>
+    <w:lsdException w:name="Table Classic 4" w:semiHidden="1" w:unhideWhenUsed="1"/>
+    <w:lsdException w:name="Table Colorful 1" w:semiHidden="1" w:unhideWhenUsed="1"/>
+    <w:lsdException w:name="Table Colorful 2" w:semiHidden="1" w:unhideWhenUsed="1"/>
+    <w:lsdException w:name="Table Colorful 3" w:semiHidden="1" w:unhideWhenUsed="1"/>
+    <w:lsdException w:name="Table Columns 1" w:semiHidden="1" w:unhideWhenUsed="1"/>
+    <w:lsdException w:name="Table Columns 2" w:semiHidden="1" w:unhideWhenUsed="1"/>
+    <w:lsdException w:name="Table Columns 3" w:semiHidden="1" w:unhideWhenUsed="1"/>
+    <w:lsdException w:name="Table Columns 4" w:semiHidden="1" w:unhideWhenUsed="1"/>
+    <w:lsdException w:name="Table Columns 5" w:semiHidden="1" w:unhideWhenUsed="1"/>
+    <w:lsdException w:name="Table Grid 1" w:semiHidden="1" w:unhideWhenUsed="1"/>
+    <w:lsdException w:name="Table Grid 2" w:semiHidden="1" w:unhideWhenUsed="1"/>
+    <w:lsdException w:name="Table Grid 3" w:semiHidden="1" w:unhideWhenUsed="1"/>
+    <w:lsdException w:name="Table Grid 4" w:semiHidden="1" w:unhideWhenUsed="1"/>
+    <w:lsdException w:name="Table Grid 5" w:semiHidden="1" w:unhideWhenUsed="1"/>
+    <w:lsdException w:name="Table Grid 6" w:semiHidden="1" w:unhideWhenUsed="1"/>
+    <w:lsdException w:name="Table Grid 7" w:semiHidden="1" w:unhideWhenUsed="1"/>
+    <w:lsdException w:name="Table Grid 8" w:semiHidden="1" w:unhideWhenUsed="1"/>
+    <w:lsdException w:name="Table List 1" w:semiHidden="1" w:unhideWhenUsed="1"/>
+    <w:lsdException w:name="Table List 2" w:semiHidden="1" w:unhideWhenUsed="1"/>
+    <w:lsdException w:name="Table List 3" w:semiHidden="1" w:unhideWhenUsed="1"/>
+    <w:lsdException w:name="Table List 4" w:semiHidden="1" w:unhideWhenUsed="1"/>
+    <w:lsdException w:name="Table List 5" w:semiHidden="1" w:unhideWhenUsed="1"/>
+    <w:lsdException w:name="Table List 6" w:semiHidden="1" w:unhideWhenUsed="1"/>
+    <w:lsdException w:name="Table List 7" w:semiHidden="1" w:unhideWhenUsed="1"/>
+    <w:lsdException w:name="Table List 8" w:semiHidden="1" w:unhideWhenUsed="1"/>
+    <w:lsdException w:name="Table 3D effects 1" w:semiHidden="1" w:unhideWhenUsed="1"/>
+    <w:lsdException w:name="Table 3D effects 2" w:semiHidden="1" w:unhideWhenUsed="1"/>
+    <w:lsdException w:name="Table 3D effects 3" w:semiHidden="1" w:unhideWhenUsed="1"/>
+    <w:lsdException w:name="Table Contemporary" w:semiHidden="1" w:unhideWhenUsed="1"/>
+    <w:lsdException w:name="Table Elegant" w:semiHidden="1" w:unhideWhenUsed="1"/>
+    <w:lsdException w:name="Table Professional" w:semiHidden="1" w:unhideWhenUsed="1"/>
+    <w:lsdException w:name="Table Subtle 1" w:semiHidden="1" w:unhideWhenUsed="1"/>
+    <w:lsdException w:name="Table Subtle 2" w:semiHidden="1" w:unhideWhenUsed="1"/>
+    <w:lsdException w:name="Table Web 1" w:semiHidden="1" w:unhideWhenUsed="1"/>
+    <w:lsdException w:name="Table Web 2" w:semiHidden="1" w:unhideWhenUsed="1"/>
+    <w:lsdException w:name="Table Web 3" w:semiHidden="1" w:unhideWhenUsed="1"/>
+    <w:lsdException w:name="Balloon Text" w:semiHidden="1" w:unhideWhenUsed="1"/>
+    <w:lsdException w:name="Table Grid" w:uiPriority="39"/>
+    <w:lsdException w:name="Table Theme" w:semiHidden="1" w:unhideWhenUsed="1"/>
+    <w:lsdException w:name="Placeholder Text" w:semiHidden="1"/>
+    <w:lsdException w:name="No Spacing" w:uiPriority="1" w:qFormat="1"/>
+    <w:lsdException w:name="Light Shading" w:uiPriority="60"/>
+    <w:lsdException w:name="Light List" w:uiPriority="61"/>
+    <w:lsdException w:name="Light Grid" w:uiPriority="62"/>
+    <w:lsdException w:name="Medium Shading 1" w:uiPriority="63"/>
+    <w:lsdException w:name="Medium Shading 2" w:uiPriority="64"/>
+    <w:lsdException w:name="Medium List 1" w:uiPriority="65"/>
+    <w:lsdException w:name="Medium List 2" w:uiPriority="66"/>
+    <w:lsdException w:name="Medium Grid 1" w:uiPriority="67"/>
+    <w:lsdException w:name="Medium Grid 2" w:uiPriority="68"/>
+    <w:lsdException w:name="Medium Grid 3" w:uiPriority="69"/>
+    <w:lsdException w:name="Dark List" w:uiPriority="70"/>
+    <w:lsdException w:name="Colorful Shading" w:uiPriority="71"/>
+    <w:lsdException w:name="Colorful List" w:uiPriority="72"/>
+    <w:lsdException w:name="Colorful Grid" w:uiPriority="73"/>
+    <w:lsdException w:name="Light Shading Accent 1" w:uiPriority="60"/>
+    <w:lsdException w:name="Light List Accent 1" w:uiPriority="61"/>
+    <w:lsdException w:name="Light Grid Accent 1" w:uiPriority="62"/>
+    <w:lsdException w:name="Medium Shading 1 Accent 1" w:uiPriority="63"/>
+    <w:lsdException w:name="Medium Shading 2 Accent 1" w:uiPriority="64"/>
+    <w:lsdException w:name="Medium List 1 Accent 1" w:uiPriority="65"/>
+    <w:lsdException w:name="Revision" w:semiHidden="1"/>
+    <w:lsdException w:name="List Paragraph" w:uiPriority="34" w:qFormat="1"/>
+    <w:lsdException w:name="Quote" w:uiPriority="29" w:qFormat="1"/>
+    <w:lsdException w:name="Intense Quote" w:uiPriority="30" w:qFormat="1"/>
+    <w:lsdException w:name="Medium List 2 Accent 1" w:uiPriority="66"/>
+    <w:lsdException w:name="Medium Grid 1 Accent 1" w:uiPriority="67"/>
+    <w:lsdException w:name="Medium Grid 2 Accent 1" w:uiPriority="68"/>
+    <w:lsdException w:name="Medium Grid 3 Accent 1" w:uiPriority="69"/>
+    <w:lsdException w:name="Dark List Accent 1" w:uiPriority="70"/>
+    <w:lsdException w:name="Colorful Shading Accent 1" w:uiPriority="71"/>
+    <w:lsdException w:name="Colorful List Accent 1" w:uiPriority="72"/>
+    <w:lsdException w:name="Colorful Grid Accent 1" w:uiPriority="73"/>
+    <w:lsdException w:name="Light Shading Accent 2" w:uiPriority="60"/>
+    <w:lsdException w:name="Light List Accent 2" w:uiPriority="61"/>
+    <w:lsdException w:name="Light Grid Accent 2" w:uiPriority="62"/>
+    <w:lsdException w:name="Medium Shading 1 Accent 2" w:uiPriority="63"/>
+    <w:lsdException w:name="Medium Shading 2 Accent 2" w:uiPriority="64"/>
+    <w:lsdException w:name="Medium List 1 Accent 2" w:uiPriority="65"/>
+    <w:lsdException w:name="Medium List 2 Accent 2" w:uiPriority="66"/>
+    <w:lsdException w:name="Medium Grid 1 Accent 2" w:uiPriority="67"/>
+    <w:lsdException w:name="Medium Grid 2 Accent 2" w:uiPriority="68"/>
+    <w:lsdException w:name="Medium Grid 3 Accent 2" w:uiPriority="69"/>
+    <w:lsdException w:name="Dark List Accent 2" w:uiPriority="70"/>
+    <w:lsdException w:name="Colorful Shading Accent 2" w:uiPriority="71"/>
+    <w:lsdException w:name="Colorful List Accent 2" w:uiPriority="72"/>
+    <w:lsdException w:name="Colorful Grid Accent 2" w:uiPriority="73"/>
+    <w:lsdException w:name="Light Shading Accent 3" w:uiPriority="60"/>
+    <w:lsdException w:name="Light List Accent 3" w:uiPriority="61"/>
+    <w:lsdException w:name="Light Grid Accent 3" w:uiPriority="62"/>
+    <w:lsdException w:name="Medium Shading 1 Accent 3" w:uiPriority="63"/>
+    <w:lsdException w:name="Medium Shading 2 Accent 3" w:uiPriority="64"/>
+    <w:lsdException w:name="Medium List 1 Accent 3" w:uiPriority="65"/>
+    <w:lsdException w:name="Medium List 2 Accent 3" w:uiPriority="66"/>
+    <w:lsdException w:name="Medium Grid 1 Accent 3" w:uiPriority="67"/>
+    <w:lsdException w:name="Medium Grid 2 Accent 3" w:uiPriority="68"/>
+    <w:lsdException w:name="Medium Grid 3 Accent 3" w:uiPriority="69"/>
+    <w:lsdException w:name="Dark List Accent 3" w:uiPriority="70"/>
+    <w:lsdException w:name="Colorful Shading Accent 3" w:uiPriority="71"/>
+    <w:lsdException w:name="Colorful List Accent 3" w:uiPriority="72"/>
+    <w:lsdException w:name="Colorful Grid Accent 3" w:uiPriority="73"/>
+    <w:lsdException w:name="Light Shading Accent 4" w:uiPriority="60"/>
+    <w:lsdException w:name="Light List Accent 4" w:uiPriority="61"/>
+    <w:lsdException w:name="Light Grid Accent 4" w:uiPriority="62"/>
+    <w:lsdException w:name="Medium Shading 1 Accent 4" w:uiPriority="63"/>
+    <w:lsdException w:name="Medium Shading 2 Accent 4" w:uiPriority="64"/>
+    <w:lsdException w:name="Medium List 1 Accent 4" w:uiPriority="65"/>
+    <w:lsdException w:name="Medium List 2 Accent 4" w:uiPriority="66"/>
+    <w:lsdException w:name="Medium Grid 1 Accent 4" w:uiPriority="67"/>
+    <w:lsdException w:name="Medium Grid 2 Accent 4" w:uiPriority="68"/>
+    <w:lsdException w:name="Medium Grid 3 Accent 4" w:uiPriority="69"/>
+    <w:lsdException w:name="Dark List Accent 4" w:uiPriority="70"/>
+    <w:lsdException w:name="Colorful Shading Accent 4" w:uiPriority="71"/>
+    <w:lsdException w:name="Colorful List Accent 4" w:uiPriority="72"/>
+    <w:lsdException w:name="Colorful Grid Accent 4" w:uiPriority="73"/>
+    <w:lsdException w:name="Light Shading Accent 5" w:uiPriority="60"/>
+    <w:lsdException w:name="Light List Accent 5" w:uiPriority="61"/>
+    <w:lsdException w:name="Light Grid Accent 5" w:uiPriority="62"/>
+    <w:lsdException w:name="Medium Shading 1 Accent 5" w:uiPriority="63"/>
+    <w:lsdException w:name="Medium Shading 2 Accent 5" w:uiPriority="64"/>
+    <w:lsdException w:name="Medium List 1 Accent 5" w:uiPriority="65"/>
+    <w:lsdException w:name="Medium List 2 Accent 5" w:uiPriority="66"/>
+    <w:lsdException w:name="Medium Grid 1 Accent 5" w:uiPriority="67"/>
+    <w:lsdException w:name="Medium Grid 2 Accent 5" w:uiPriority="68"/>
+    <w:lsdException w:name="Medium Grid 3 Accent 5" w:uiPriority="69"/>
+    <w:lsdException w:name="Dark List Accent 5" w:uiPriority="70"/>
+    <w:lsdException w:name="Colorful Shading Accent 5" w:uiPriority="71"/>
+    <w:lsdException w:name="Colorful List Accent 5" w:uiPriority="72"/>
+    <w:lsdException w:name="Colorful Grid Accent 5" w:uiPriority="73"/>
+    <w:lsdException w:name="Light Shading Accent 6" w:uiPriority="60"/>
+    <w:lsdException w:name="Light List Accent 6" w:uiPriority="61"/>
+    <w:lsdException w:name="Light Grid Accent 6" w:uiPriority="62"/>
+    <w:lsdException w:name="Medium Shading 1 Accent 6" w:uiPriority="63"/>
+    <w:lsdException w:name="Medium Shading 2 Accent 6" w:uiPriority="64"/>
+    <w:lsdException w:name="Medium List 1 Accent 6" w:uiPriority="65"/>
+    <w:lsdException w:name="Medium List 2 Accent 6" w:uiPriority="66"/>
+    <w:lsdException w:name="Medium Grid 1 Accent 6" w:uiPriority="67"/>
+    <w:lsdException w:name="Medium Grid 2 Accent 6" w:uiPriority="68"/>
+    <w:lsdException w:name="Medium Grid 3 Accent 6" w:uiPriority="69"/>
+    <w:lsdException w:name="Dark List Accent 6" w:uiPriority="70"/>
+    <w:lsdException w:name="Colorful Shading Accent 6" w:uiPriority="71"/>
+    <w:lsdException w:name="Colorful List Accent 6" w:uiPriority="72"/>
+    <w:lsdException w:name="Colorful Grid Accent 6" w:uiPriority="73"/>
+    <w:lsdException w:name="Subtle Emphasis" w:uiPriority="19" w:qFormat="1"/>
+    <w:lsdException w:name="Intense Emphasis" w:uiPriority="21" w:qFormat="1"/>
+    <w:lsdException w:name="Subtle Reference" w:uiPriority="31" w:qFormat="1"/>
+    <w:lsdException w:name="Intense Reference" w:uiPriority="32" w:qFormat="1"/>
+    <w:lsdException w:name="Book Title" w:uiPriority="33" w:qFormat="1"/>
+    <w:lsdException w:name="Bibliography" w:semiHidden="1" w:uiPriority="37" w:unhideWhenUsed="1"/>
+    <w:lsdException w:name="TOC Heading" w:semiHidden="1" w:uiPriority="39" w:unhideWhenUsed="1" w:qFormat="1"/>
+    <w:lsdException w:name="Plain Table 1" w:uiPriority="41"/>
+    <w:lsdException w:name="Plain Table 2" w:uiPriority="42"/>
+    <w:lsdException w:name="Plain Table 3" w:uiPriority="43"/>
+    <w:lsdException w:name="Plain Table 4" w:uiPriority="44"/>
+    <w:lsdException w:name="Plain Table 5" w:uiPriority="45"/>
+    <w:lsdException w:name="Grid Table Light" w:uiPriority="40"/>
+    <w:lsdException w:name="Grid Table 1 Light" w:uiPriority="46"/>
+    <w:lsdException w:name="Grid Table 2" w:uiPriority="47"/>
+    <w:lsdException w:name="Grid Table 3" w:uiPriority="48"/>
+    <w:lsdException w:name="Grid Table 4" w:uiPriority="49"/>
+    <w:lsdException w:name="Grid Table 5 Dark" w:uiPriority="50"/>
+    <w:lsdException w:name="Grid Table 6 Colorful" w:uiPriority="51"/>
+    <w:lsdException w:name="Grid Table 7 Colorful" w:uiPriority="52"/>
+    <w:lsdException w:name="Grid Table 1 Light Accent 1" w:uiPriority="46"/>
+    <w:lsdException w:name="Grid Table 2 Accent 1" w:uiPriority="47"/>
+    <w:lsdException w:name="Grid Table 3 Accent 1" w:uiPriority="48"/>
+    <w:lsdException w:name="Grid Table 4 Accent 1" w:uiPriority="49"/>
+    <w:lsdException w:name="Grid Table 5 Dark Accent 1" w:uiPriority="50"/>
+    <w:lsdException w:name="Grid Table 6 Colorful Accent 1" w:uiPriority="51"/>
+    <w:lsdException w:name="Grid Table 7 Colorful Accent 1" w:uiPriority="52"/>
+    <w:lsdException w:name="Grid Table 1 Light Accent 2" w:uiPriority="46"/>
+    <w:lsdException w:name="Grid Table 2 Accent 2" w:uiPriority="47"/>
+    <w:lsdException w:name="Grid Table 3 Accent 2" w:uiPriority="48"/>
+    <w:lsdException w:name="Grid Table 4 Accent 2" w:uiPriority="49"/>
+    <w:lsdException w:name="Grid Table 5 Dark Accent 2" w:uiPriority="50"/>
+    <w:lsdException w:name="Grid Table 6 Colorful Accent 2" w:uiPriority="51"/>
+    <w:lsdException w:name="Grid Table 7 Colorful Accent 2" w:uiPriority="52"/>
+    <w:lsdException w:name="Grid Table 1 Light Accent 3" w:uiPriority="46"/>
+    <w:lsdException w:name="Grid Table 2 Accent 3" w:uiPriority="47"/>
+    <w:lsdException w:name="Grid Table 3 Accent 3" w:uiPriority="48"/>
+    <w:lsdException w:name="Grid Table 4 Accent 3" w:uiPriority="49"/>
+    <w:lsdException w:name="Grid Table 5 Dark Accent 3" w:uiPriority="50"/>
+    <w:lsdException w:name="Grid Table 6 Colorful Accent 3" w:uiPriority="51"/>
+    <w:lsdException w:name="Grid Table 7 Colorful Accent 3" w:uiPriority="52"/>
+    <w:lsdException w:name="Grid Table 1 Light Accent 4" w:uiPriority="46"/>
+    <w:lsdException w:name="Grid Table 2 Accent 4" w:uiPriority="47"/>
+    <w:lsdException w:name="Grid Table 3 Accent 4" w:uiPriority="48"/>
+    <w:lsdException w:name="Grid Table 4 Accent 4" w:uiPriority="49"/>
+    <w:lsdException w:name="Grid Table 5 Dark Accent 4" w:uiPriority="50"/>
+    <w:lsdException w:name="Grid Table 6 Colorful Accent 4" w:uiPriority="51"/>
+    <w:lsdException w:name="Grid Table 7 Colorful Accent 4" w:uiPriority="52"/>
+    <w:lsdException w:name="Grid Table 1 Light Accent 5" w:uiPriority="46"/>
+    <w:lsdException w:name="Grid Table 2 Accent 5" w:uiPriority="47"/>
+    <w:lsdException w:name="Grid Table 3 Accent 5" w:uiPriority="48"/>
+    <w:lsdException w:name="Grid Table 4 Accent 5" w:uiPriority="49"/>
+    <w:lsdException w:name="Grid Table 5 Dark Accent 5" w:uiPriority="50"/>
+    <w:lsdException w:name="Grid Table 6 Colorful Accent 5" w:uiPriority="51"/>
+    <w:lsdException w:name="Grid Table 7 Colorful Accent 5" w:uiPriority="52"/>
+    <w:lsdException w:name="Grid Table 1 Light Accent 6" w:uiPriority="46"/>
+    <w:lsdException w:name="Grid Table 2 Accent 6" w:uiPriority="47"/>
+    <w:lsdException w:name="Grid Table 3 Accent 6" w:uiPriority="48"/>
+    <w:lsdException w:name="Grid Table 4 Accent 6" w:uiPriority="49"/>
+    <w:lsdException w:name="Grid Table 5 Dark Accent 6" w:uiPriority="50"/>
+    <w:lsdException w:name="Grid Table 6 Colorful Accent 6" w:uiPriority="51"/>
+    <w:lsdException w:name="Grid Table 7 Colorful Accent 6" w:uiPriority="52"/>
+    <w:lsdException w:name="List Table 1 Light" w:uiPriority="46"/>
+    <w:lsdException w:name="List Table 2" w:uiPriority="47"/>
+    <w:lsdException w:name="List Table 3" w:uiPriority="48"/>
+    <w:lsdException w:name="List Table 4" w:uiPriority="49"/>
+    <w:lsdException w:name="List Table 5 Dark" w:uiPriority="50"/>
+    <w:lsdException w:name="List Table 6 Colorful" w:uiPriority="51"/>
+    <w:lsdException w:name="List Table 7 Colorful" w:uiPriority="52"/>
+    <w:lsdException w:name="List Table 1 Light Accent 1" w:uiPriority="46"/>
+    <w:lsdException w:name="List Table 2 Accent 1" w:uiPriority="47"/>
+    <w:lsdException w:name="List Table 3 Accent 1" w:uiPriority="48"/>
+    <w:lsdException w:name="List Table 4 Accent 1" w:uiPriority="49"/>
+    <w:lsdException w:name="List Table 5 Dark Accent 1" w:uiPriority="50"/>
+    <w:lsdException w:name="List Table 6 Colorful Accent 1" w:uiPriority="51"/>
+    <w:lsdException w:name="List Table 7 Colorful Accent 1" w:uiPriority="52"/>
+    <w:lsdException w:name="List Table 1 Light Accent 2" w:uiPriority="46"/>
+    <w:lsdException w:name="List Table 2 Accent 2" w:uiPriority="47"/>
+    <w:lsdException w:name="List Table 3 Accent 2" w:uiPriority="48"/>
+    <w:lsdException w:name="List Table 4 Accent 2" w:uiPriority="49"/>
+    <w:lsdException w:name="List Table 5 Dark Accent 2" w:uiPriority="50"/>
+    <w:lsdException w:name="List Table 6 Colorful Accent 2" w:uiPriority="51"/>
+    <w:lsdException w:name="List Table 7 Colorful Accent 2" w:uiPriority="52"/>
+    <w:lsdException w:name="List Table 1 Light Accent 3" w:uiPriority="46"/>
+    <w:lsdException w:name="List Table 2 Accent 3" w:uiPriority="47"/>
+    <w:lsdException w:name="List Table 3 Accent 3" w:uiPriority="48"/>
+    <w:lsdException w:name="List Table 4 Accent 3" w:uiPriority="49"/>
+    <w:lsdException w:name="List Table 5 Dark Accent 3" w:uiPriority="50"/>
+    <w:lsdException w:name="List Table 6 Colorful Accent 3" w:uiPriority="51"/>
+    <w:lsdException w:name="List Table 7 Colorful Accent 3" w:uiPriority="52"/>
+    <w:lsdException w:name="List Table 1 Light Accent 4" w:uiPriority="46"/>
+    <w:lsdException w:name="List Table 2 Accent 4" w:uiPriority="47"/>
+    <w:lsdException w:name="List Table 3 Accent 4" w:uiPriority="48"/>
+    <w:lsdException w:name="List Table 4 Accent 4" w:uiPriority="49"/>
+    <w:lsdException w:name="List Table 5 Dark Accent 4" w:uiPriority="50"/>
+    <w:lsdException w:name="List Table 6 Colorful Accent 4" w:uiPriority="51"/>
+    <w:lsdException w:name="List Table 7 Colorful Accent 4" w:uiPriority="52"/>
+    <w:lsdException w:name="List Table 1 Light Accent 5" w:uiPriority="46"/>
+    <w:lsdException w:name="List Table 2 Accent 5" w:uiPriority="47"/>
+    <w:lsdException w:name="List Table 3 Accent 5" w:uiPriority="48"/>
+    <w:lsdException w:name="List Table 4 Accent 5" w:uiPriority="49"/>
+    <w:lsdException w:name="List Table 5 Dark Accent 5" w:uiPriority="50"/>
+    <w:lsdException w:name="List Table 6 Colorful Accent 5" w:uiPriority="51"/>
+    <w:lsdException w:name="List Table 7 Colorful Accent 5" w:uiPriority="52"/>
+    <w:lsdException w:name="List Table 1 Light Accent 6" w:uiPriority="46"/>
+    <w:lsdException w:name="List Table 2 Accent 6" w:uiPriority="47"/>
+    <w:lsdException w:name="List Table 3 Accent 6" w:uiPriority="48"/>
+    <w:lsdException w:name="List Table 4 Accent 6" w:uiPriority="49"/>
+    <w:lsdException w:name="List Table 5 Dark Accent 6" w:uiPriority="50"/>
+    <w:lsdException w:name="List Table 6 Colorful Accent 6" w:uiPriority="51"/>
+    <w:lsdException w:name="List Table 7 Colorful Accent 6" w:uiPriority="52"/>
+    <w:lsdException w:name="Mention" w:semiHidden="1" w:unhideWhenUsed="1"/>
+    <w:lsdException w:name="Smart Hyperlink" w:semiHidden="1" w:unhideWhenUsed="1"/>
+    <w:lsdException w:name="Hashtag" w:semiHidden="1" w:unhideWhenUsed="1"/>
+    <w:lsdException w:name="Unresolved Mention" w:semiHidden="1" w:unhideWhenUsed="1"/>
+    <w:lsdException w:name="Smart Link" w:semiHidden="1" w:unhideWhenUsed="1"/>
+  </w:latentStyles>
+  <w:style w:type="paragraph" w:default="1" w:styleId="Normal">
+    <w:name w:val="Normal"/>
+    <w:qFormat/>
+    <w:rsid w:val="00864FFA"/>
+    <w:pPr>
+      <w:spacing w:before="120" w:after="0" w:line="240" w:lineRule="auto"/>
+      <w:ind w:left="72" w:right="72"/>
+    </w:pPr>
+    <w:rPr>
+      <w:rFonts w:eastAsiaTheme="minorEastAsia"/>
+      <w:kern w:val="22"/>
+      <w:lang w:eastAsia="ja-JP"/>
+      <w14:ligatures w14:val="standard"/>
+    </w:rPr>
+  </w:style>
+  <w:style w:type="paragraph" w:styleId="Ttulo1">
+    <w:name w:val="heading 1"/>
+    <w:basedOn w:val="Normal"/>
+    <w:next w:val="Normal"/>
+    <w:link w:val="Ttulo1Car"/>
+    <w:uiPriority w:val="9"/>
+    <w:qFormat/>
+    <w:rsid w:val="00864FFA"/>
+    <w:pPr>
+      <w:keepNext/>
+      <w:keepLines/>
+      <w:spacing w:before="240"/>
+      <w:outlineLvl w:val="0"/>
+    </w:pPr>
+    <w:rPr>
+      <w:rFonts w:asciiTheme="majorHAnsi" w:eastAsiaTheme="majorEastAsia" w:hAnsiTheme="majorHAnsi" w:cstheme="majorBidi"/>
+      <w:color w:val="2F5496" w:themeColor="accent1" w:themeShade="BF"/>
+      <w:sz w:val="32"/>
+      <w:szCs w:val="32"/>
+    </w:rPr>
+  </w:style>
+  <w:style w:type="paragraph" w:styleId="Ttulo3">
+    <w:name w:val="heading 3"/>
+    <w:basedOn w:val="Normal"/>
+    <w:next w:val="Normal"/>
+    <w:link w:val="Ttulo3Car"/>
+    <w:uiPriority w:val="1"/>
+    <w:qFormat/>
+    <w:rsid w:val="00864FFA"/>
+    <w:pPr>
+      <w:keepNext/>
+      <w:keepLines/>
+      <w:spacing w:before="240" w:after="120"/>
+      <w:outlineLvl w:val="2"/>
+    </w:pPr>
+    <w:rPr>
+      <w:rFonts w:asciiTheme="majorHAnsi" w:eastAsiaTheme="majorEastAsia" w:hAnsiTheme="majorHAnsi" w:cstheme="majorBidi"/>
+      <w:b/>
+      <w:bCs/>
+      <w:caps/>
+      <w:color w:val="525252" w:themeColor="accent3" w:themeShade="80"/>
+      <w:sz w:val="24"/>
+      <w:szCs w:val="24"/>
+    </w:rPr>
+  </w:style>
+  <w:style w:type="character" w:default="1" w:styleId="Fuentedeprrafopredeter">
+    <w:name w:val="Default Paragraph Font"/>
+    <w:uiPriority w:val="1"/>
+    <w:semiHidden/>
+    <w:unhideWhenUsed/>
+  </w:style>
+  <w:style w:type="table" w:default="1" w:styleId="Tablanormal">
+    <w:name w:val="Normal Table"/>
+    <w:uiPriority w:val="99"/>
+    <w:semiHidden/>
+    <w:unhideWhenUsed/>
+    <w:tblPr>
+      <w:tblInd w:w="0" w:type="dxa"/>
+      <w:tblCellMar>
+        <w:top w:w="0" w:type="dxa"/>
+        <w:left w:w="108" w:type="dxa"/>
+        <w:bottom w:w="0" w:type="dxa"/>
+        <w:right w:w="108" w:type="dxa"/>
+      </w:tblCellMar>
+    </w:tblPr>
+  </w:style>
+  <w:style w:type="numbering" w:default="1" w:styleId="Sinlista">
+    <w:name w:val="No List"/>
+    <w:uiPriority w:val="99"/>
+    <w:semiHidden/>
+    <w:unhideWhenUsed/>
+  </w:style>
+  <w:style w:type="character" w:customStyle="1" w:styleId="Ttulo3Car">
+    <w:name w:val="Título 3 Car"/>
+    <w:basedOn w:val="Fuentedeprrafopredeter"/>
+    <w:link w:val="Ttulo3"/>
+    <w:uiPriority w:val="1"/>
+    <w:rsid w:val="00864FFA"/>
+    <w:rPr>
+      <w:rFonts w:asciiTheme="majorHAnsi" w:eastAsiaTheme="majorEastAsia" w:hAnsiTheme="majorHAnsi" w:cstheme="majorBidi"/>
+      <w:b/>
+      <w:bCs/>
+      <w:caps/>
+      <w:color w:val="525252" w:themeColor="accent3" w:themeShade="80"/>
+      <w:kern w:val="22"/>
+      <w:sz w:val="24"/>
+      <w:szCs w:val="24"/>
+      <w:lang w:eastAsia="ja-JP"/>
+      <w14:ligatures w14:val="standard"/>
+    </w:rPr>
+  </w:style>
+  <w:style w:type="paragraph" w:styleId="Ttulo">
+    <w:name w:val="Title"/>
+    <w:basedOn w:val="Normal"/>
+    <w:link w:val="TtuloCar"/>
+    <w:uiPriority w:val="1"/>
+    <w:qFormat/>
+    <w:rsid w:val="00864FFA"/>
+    <w:pPr>
+      <w:jc w:val="right"/>
+    </w:pPr>
+    <w:rPr>
+      <w:rFonts w:asciiTheme="majorHAnsi" w:eastAsiaTheme="majorEastAsia" w:hAnsiTheme="majorHAnsi" w:cstheme="majorBidi"/>
+      <w:caps/>
+      <w:color w:val="C45911" w:themeColor="accent2" w:themeShade="BF"/>
+      <w:sz w:val="52"/>
+      <w:szCs w:val="52"/>
+    </w:rPr>
+  </w:style>
+  <w:style w:type="character" w:customStyle="1" w:styleId="TtuloCar">
+    <w:name w:val="Título Car"/>
+    <w:basedOn w:val="Fuentedeprrafopredeter"/>
+    <w:link w:val="Ttulo"/>
+    <w:uiPriority w:val="1"/>
+    <w:rsid w:val="00864FFA"/>
+    <w:rPr>
+      <w:rFonts w:asciiTheme="majorHAnsi" w:eastAsiaTheme="majorEastAsia" w:hAnsiTheme="majorHAnsi" w:cstheme="majorBidi"/>
+      <w:caps/>
+      <w:color w:val="C45911" w:themeColor="accent2" w:themeShade="BF"/>
+      <w:kern w:val="22"/>
+      <w:sz w:val="52"/>
+      <w:szCs w:val="52"/>
+      <w:lang w:eastAsia="ja-JP"/>
+      <w14:ligatures w14:val="standard"/>
+    </w:rPr>
+  </w:style>
+  <w:style w:type="paragraph" w:styleId="Subttulo">
+    <w:name w:val="Subtitle"/>
+    <w:basedOn w:val="Normal"/>
+    <w:next w:val="Normal"/>
+    <w:link w:val="SubttuloCar"/>
+    <w:uiPriority w:val="1"/>
+    <w:qFormat/>
+    <w:rsid w:val="00864FFA"/>
+    <w:pPr>
+      <w:jc w:val="right"/>
+    </w:pPr>
+    <w:rPr>
+      <w:rFonts w:asciiTheme="majorHAnsi" w:eastAsiaTheme="majorEastAsia" w:hAnsiTheme="majorHAnsi" w:cstheme="majorBidi"/>
+      <w:caps/>
+      <w:sz w:val="28"/>
+      <w:szCs w:val="28"/>
+    </w:rPr>
+  </w:style>
+  <w:style w:type="character" w:customStyle="1" w:styleId="SubttuloCar">
+    <w:name w:val="Subtítulo Car"/>
+    <w:basedOn w:val="Fuentedeprrafopredeter"/>
+    <w:link w:val="Subttulo"/>
+    <w:uiPriority w:val="1"/>
+    <w:rsid w:val="00864FFA"/>
+    <w:rPr>
+      <w:rFonts w:asciiTheme="majorHAnsi" w:eastAsiaTheme="majorEastAsia" w:hAnsiTheme="majorHAnsi" w:cstheme="majorBidi"/>
+      <w:caps/>
+      <w:kern w:val="22"/>
+      <w:sz w:val="28"/>
+      <w:szCs w:val="28"/>
+      <w:lang w:eastAsia="ja-JP"/>
+      <w14:ligatures w14:val="standard"/>
+    </w:rPr>
+  </w:style>
+  <w:style w:type="character" w:customStyle="1" w:styleId="Ttulo1Car">
+    <w:name w:val="Título 1 Car"/>
+    <w:basedOn w:val="Fuentedeprrafopredeter"/>
+    <w:link w:val="Ttulo1"/>
+    <w:uiPriority w:val="9"/>
+    <w:rsid w:val="00864FFA"/>
+    <w:rPr>
+      <w:rFonts w:asciiTheme="majorHAnsi" w:eastAsiaTheme="majorEastAsia" w:hAnsiTheme="majorHAnsi" w:cstheme="majorBidi"/>
+      <w:color w:val="2F5496" w:themeColor="accent1" w:themeShade="BF"/>
+      <w:kern w:val="22"/>
+      <w:sz w:val="32"/>
+      <w:szCs w:val="32"/>
+      <w:lang w:eastAsia="ja-JP"/>
+      <w14:ligatures w14:val="standard"/>
+    </w:rPr>
+  </w:style>
+  <w:style w:type="paragraph" w:styleId="TtuloTDC">
+    <w:name w:val="TOC Heading"/>
+    <w:basedOn w:val="Ttulo1"/>
+    <w:next w:val="Normal"/>
+    <w:uiPriority w:val="39"/>
+    <w:unhideWhenUsed/>
+    <w:qFormat/>
+    <w:rsid w:val="00864FFA"/>
+    <w:pPr>
+      <w:pageBreakBefore/>
+      <w:spacing w:before="120" w:after="40"/>
+      <w:outlineLvl w:val="9"/>
+    </w:pPr>
+    <w:rPr>
+      <w:caps/>
+      <w:color w:val="1F3864" w:themeColor="accent1" w:themeShade="80"/>
+      <w:sz w:val="28"/>
+      <w:szCs w:val="28"/>
+    </w:rPr>
+  </w:style>
+  <w:style w:type="paragraph" w:styleId="Piedepgina">
+    <w:name w:val="footer"/>
+    <w:basedOn w:val="Normal"/>
+    <w:link w:val="PiedepginaCar"/>
+    <w:uiPriority w:val="2"/>
+    <w:rsid w:val="00864FFA"/>
+    <w:pPr>
+      <w:spacing w:before="0"/>
+    </w:pPr>
+  </w:style>
+  <w:style w:type="character" w:customStyle="1" w:styleId="PiedepginaCar">
+    <w:name w:val="Pie de página Car"/>
+    <w:basedOn w:val="Fuentedeprrafopredeter"/>
+    <w:link w:val="Piedepgina"/>
+    <w:uiPriority w:val="2"/>
+    <w:rsid w:val="00864FFA"/>
+    <w:rPr>
+      <w:rFonts w:eastAsiaTheme="minorEastAsia"/>
+      <w:kern w:val="22"/>
+      <w:lang w:eastAsia="ja-JP"/>
+      <w14:ligatures w14:val="standard"/>
+    </w:rPr>
+  </w:style>
+  <w:style w:type="paragraph" w:customStyle="1" w:styleId="Logotipo">
+    <w:name w:val="Logotipo"/>
+    <w:basedOn w:val="Normal"/>
+    <w:next w:val="Normal"/>
+    <w:uiPriority w:val="1"/>
+    <w:qFormat/>
+    <w:rsid w:val="00864FFA"/>
+    <w:pPr>
+      <w:spacing w:before="4700" w:after="1440"/>
+      <w:jc w:val="right"/>
+    </w:pPr>
+    <w:rPr>
+      <w:color w:val="323E4F" w:themeColor="text2" w:themeShade="BF"/>
+      <w:sz w:val="52"/>
+      <w:szCs w:val="52"/>
+    </w:rPr>
+  </w:style>
+  <w:style w:type="paragraph" w:customStyle="1" w:styleId="Informacindecontacto">
+    <w:name w:val="Información de contacto"/>
+    <w:basedOn w:val="Normal"/>
+    <w:uiPriority w:val="1"/>
+    <w:qFormat/>
+    <w:rsid w:val="00864FFA"/>
+    <w:pPr>
+      <w:spacing w:before="1680"/>
+      <w:contextualSpacing/>
+      <w:jc w:val="right"/>
+    </w:pPr>
+    <w:rPr>
+      <w:caps/>
+    </w:rPr>
+  </w:style>
+  <w:style w:type="paragraph" w:styleId="Encabezado">
+    <w:name w:val="header"/>
+    <w:basedOn w:val="Normal"/>
+    <w:link w:val="EncabezadoCar"/>
+    <w:uiPriority w:val="99"/>
+    <w:unhideWhenUsed/>
+    <w:rsid w:val="00864FFA"/>
+    <w:pPr>
+      <w:tabs>
+        <w:tab w:val="center" w:pos="4680"/>
+        <w:tab w:val="right" w:pos="9360"/>
+      </w:tabs>
+      <w:spacing w:before="0"/>
+      <w:jc w:val="right"/>
+    </w:pPr>
+  </w:style>
+  <w:style w:type="character" w:customStyle="1" w:styleId="EncabezadoCar">
+    <w:name w:val="Encabezado Car"/>
+    <w:basedOn w:val="Fuentedeprrafopredeter"/>
+    <w:link w:val="Encabezado"/>
+    <w:uiPriority w:val="99"/>
+    <w:rsid w:val="00864FFA"/>
+    <w:rPr>
+      <w:rFonts w:eastAsiaTheme="minorEastAsia"/>
+      <w:kern w:val="22"/>
+      <w:lang w:eastAsia="ja-JP"/>
+      <w14:ligatures w14:val="standard"/>
+    </w:rPr>
+  </w:style>
+  <w:style w:type="character" w:styleId="Hipervnculo">
+    <w:name w:val="Hyperlink"/>
+    <w:basedOn w:val="Fuentedeprrafopredeter"/>
+    <w:uiPriority w:val="99"/>
+    <w:unhideWhenUsed/>
+    <w:rsid w:val="00864FFA"/>
+    <w:rPr>
+      <w:color w:val="806000" w:themeColor="accent4" w:themeShade="80"/>
+      <w:u w:val="single"/>
+    </w:rPr>
+  </w:style>
+  <w:style w:type="paragraph" w:styleId="TDC3">
+    <w:name w:val="toc 3"/>
+    <w:basedOn w:val="Normal"/>
+    <w:next w:val="Normal"/>
+    <w:autoRedefine/>
+    <w:uiPriority w:val="39"/>
+    <w:unhideWhenUsed/>
+    <w:rsid w:val="00864FFA"/>
+    <w:pPr>
+      <w:spacing w:after="100"/>
+      <w:ind w:left="440"/>
+    </w:pPr>
+  </w:style>
+  <w:style w:type="paragraph" w:styleId="Prrafodelista">
+    <w:name w:val="List Paragraph"/>
+    <w:basedOn w:val="Normal"/>
+    <w:uiPriority w:val="34"/>
+    <w:qFormat/>
+    <w:rsid w:val="00864FFA"/>
+    <w:pPr>
+      <w:spacing w:before="0" w:after="160" w:line="259" w:lineRule="auto"/>
+      <w:ind w:left="720" w:right="0"/>
+      <w:contextualSpacing/>
+    </w:pPr>
+    <w:rPr>
+      <w:rFonts w:eastAsiaTheme="minorHAnsi"/>
+      <w:kern w:val="0"/>
+      <w:lang w:eastAsia="en-US"/>
+      <w14:ligatures w14:val="none"/>
+    </w:rPr>
+  </w:style>
+</w:styles>
+</file>
+
+<file path=word/glossary/document.xml><?xml version="1.0" encoding="utf-8"?>
+<w:glossaryDocument xmlns:wpc="http://schemas.microsoft.com/office/word/2010/wordprocessingCanvas" xmlns:cx="http://schemas.microsoft.com/office/drawing/2014/chartex" xmlns:cx1="http://schemas.microsoft.com/office/drawing/2015/9/8/chartex" xmlns:cx2="http://schemas.microsoft.com/office/drawing/2015/10/21/chartex" xmlns:cx3="http://schemas.microsoft.com/office/drawing/2016/5/9/chartex" xmlns:cx4="http://schemas.microsoft.com/office/drawing/2016/5/10/chartex" xmlns:cx5="http://schemas.microsoft.com/office/drawing/2016/5/11/chartex" xmlns:cx6="http://schemas.microsoft.com/office/drawing/2016/5/12/chartex" xmlns:cx7="http://schemas.microsoft.com/office/drawing/2016/5/13/chartex" xmlns:cx8="http://schemas.microsoft.com/office/drawing/2016/5/14/chartex" xmlns:mc="http://schemas.openxmlformats.org/markup-compatibility/2006" xmlns:aink="http://schemas.microsoft.com/office/drawing/2016/ink" xmlns:am3d="http://schemas.microsoft.com/office/drawing/2017/model3d" xmlns:o="urn:schemas-microsoft-com:office:office" xmlns:r="http://schemas.openxmlformats.org/officeDocument/2006/relationships" xmlns:m="http://schemas.openxmlformats.org/officeDocument/2006/math" xmlns:v="urn:schemas-microsoft-com:vml" xmlns:wp14="http://schemas.microsoft.com/office/word/2010/wordprocessingDrawing" xmlns:wp="http://schemas.openxmlformats.org/drawingml/2006/wordprocessingDrawing" xmlns:w10="urn:schemas-microsoft-com:office:word" xmlns:w="http://schemas.openxmlformats.org/wordprocessingml/2006/main" xmlns:w14="http://schemas.microsoft.com/office/word/2010/wordml" xmlns:w15="http://schemas.microsoft.com/office/word/2012/wordml" xmlns:w16cex="http://schemas.microsoft.com/office/word/2018/wordml/cex" xmlns:w16cid="http://schemas.microsoft.com/office/word/2016/wordml/cid" xmlns:w16="http://schemas.microsoft.com/office/word/2018/wordml" xmlns:w16se="http://schemas.microsoft.com/office/word/2015/wordml/symex" xmlns:wpg="http://schemas.microsoft.com/office/word/2010/wordprocessingGroup" xmlns:wpi="http://schemas.microsoft.com/office/word/2010/wordprocessingInk" xmlns:wne="http://schemas.microsoft.com/office/word/2006/wordml" xmlns:wps="http://schemas.microsoft.com/office/word/2010/wordprocessingShape" mc:Ignorable="w14 w15 w16se w16cid w16 w16cex wp14">
+  <w:docParts>
+    <w:docPart>
+      <w:docPartPr>
+        <w:name w:val="CBA988E32B844CB08F9274E5C9FC2221"/>
+        <w:category>
+          <w:name w:val="General"/>
+          <w:gallery w:val="placeholder"/>
+        </w:category>
+        <w:types>
+          <w:type w:val="bbPlcHdr"/>
+        </w:types>
+        <w:behaviors>
+          <w:behavior w:val="content"/>
+        </w:behaviors>
+        <w:guid w:val="{7BDA8B1B-81A8-4C55-BBAF-3D28B6A60E8E}"/>
+      </w:docPartPr>
+      <w:docPartBody>
+        <w:p>
+          <w:pPr>
+            <w:pStyle w:val="CBA988E32B844CB08F9274E5C9FC2221"/>
+          </w:pPr>
+          <w:r>
+            <w:rPr>
+              <w:lang w:bidi="es-ES"/>
+            </w:rPr>
+            <w:t>Fecha</w:t>
+          </w:r>
+        </w:p>
+      </w:docPartBody>
+    </w:docPart>
+    <w:docPart>
+      <w:docPartPr>
+        <w:name w:val="EFE7A2F0FA2F435DA4A144CFDF7AD55A"/>
+        <w:category>
+          <w:name w:val="General"/>
+          <w:gallery w:val="placeholder"/>
+        </w:category>
+        <w:types>
+          <w:type w:val="bbPlcHdr"/>
+        </w:types>
+        <w:behaviors>
+          <w:behavior w:val="content"/>
+        </w:behaviors>
+        <w:guid w:val="{DE263C2A-78D4-40D6-9E8A-A43C5BC9F6A3}"/>
+      </w:docPartPr>
+      <w:docPartBody>
+        <w:p>
+          <w:pPr>
+            <w:pStyle w:val="EFE7A2F0FA2F435DA4A144CFDF7AD55A"/>
+          </w:pPr>
+          <w:r>
+            <w:rPr>
+              <w:lang w:bidi="es-ES"/>
+            </w:rPr>
+            <w:t>Plan de marketing táctico</w:t>
+          </w:r>
+        </w:p>
+      </w:docPartBody>
+    </w:docPart>
+    <w:docPart>
+      <w:docPartPr>
+        <w:name w:val="0CE557F318624FC6BAF8952FAE9F1750"/>
+        <w:category>
+          <w:name w:val="General"/>
+          <w:gallery w:val="placeholder"/>
+        </w:category>
+        <w:types>
+          <w:type w:val="bbPlcHdr"/>
+        </w:types>
+        <w:behaviors>
+          <w:behavior w:val="content"/>
+        </w:behaviors>
+        <w:guid w:val="{B4D4CDC6-DB2E-4A47-BC5F-FD26A2AA4D50}"/>
+      </w:docPartPr>
+      <w:docPartBody>
+        <w:p>
+          <w:pPr>
+            <w:pStyle w:val="0CE557F318624FC6BAF8952FAE9F1750"/>
+          </w:pPr>
+          <w:r>
+            <w:rPr>
+              <w:lang w:bidi="es-ES"/>
+            </w:rPr>
+            <w:t>Subtítulo del documento</w:t>
+          </w:r>
+        </w:p>
+      </w:docPartBody>
+    </w:docPart>
+  </w:docParts>
+</w:glossaryDocument>
+</file>
+
+<file path=word/glossary/fontTable.xml><?xml version="1.0" encoding="utf-8"?>
+<w:fonts xmlns:mc="http://schemas.openxmlformats.org/markup-compatibility/2006" xmlns:r="http://schemas.openxmlformats.org/officeDocument/2006/relationships" xmlns:w="http://schemas.openxmlformats.org/wordprocessingml/2006/main" xmlns:w14="http://schemas.microsoft.com/office/word/2010/wordml" xmlns:w15="http://schemas.microsoft.com/office/word/2012/wordml" xmlns:w16cex="http://schemas.microsoft.com/office/word/2018/wordml/cex" xmlns:w16cid="http://schemas.microsoft.com/office/word/2016/wordml/cid" xmlns:w16="http://schemas.microsoft.com/office/word/2018/wordml" xmlns:w16se="http://schemas.microsoft.com/office/word/2015/wordml/symex" mc:Ignorable="w14 w15 w16se w16cid w16 w16cex">
+  <w:font w:name="Symbol">
+    <w:panose1 w:val="05050102010706020507"/>
+    <w:charset w:val="02"/>
+    <w:family w:val="roman"/>
+    <w:pitch w:val="variable"/>
+    <w:sig w:usb0="00000000" w:usb1="10000000" w:usb2="00000000" w:usb3="00000000" w:csb0="80000000" w:csb1="00000000"/>
+  </w:font>
+  <w:font w:name="Times New Roman">
+    <w:panose1 w:val="02020603050405020304"/>
+    <w:charset w:val="00"/>
+    <w:family w:val="roman"/>
+    <w:pitch w:val="variable"/>
+    <w:sig w:usb0="E0002EFF" w:usb1="C000785B" w:usb2="00000009" w:usb3="00000000" w:csb0="000001FF" w:csb1="00000000"/>
+  </w:font>
+  <w:font w:name="Courier New">
+    <w:panose1 w:val="02070309020205020404"/>
+    <w:charset w:val="00"/>
+    <w:family w:val="modern"/>
+    <w:pitch w:val="fixed"/>
+    <w:sig w:usb0="E0002EFF" w:usb1="C0007843" w:usb2="00000009" w:usb3="00000000" w:csb0="000001FF" w:csb1="00000000"/>
+  </w:font>
+  <w:font w:name="Wingdings">
+    <w:panose1 w:val="05000000000000000000"/>
+    <w:charset w:val="02"/>
+    <w:family w:val="auto"/>
+    <w:pitch w:val="variable"/>
+    <w:sig w:usb0="00000000" w:usb1="10000000" w:usb2="00000000" w:usb3="00000000" w:csb0="80000000" w:csb1="00000000"/>
+  </w:font>
+  <w:font w:name="Calibri">
+    <w:panose1 w:val="020F0502020204030204"/>
+    <w:charset w:val="00"/>
+    <w:family w:val="swiss"/>
+    <w:pitch w:val="variable"/>
+    <w:sig w:usb0="E4002EFF" w:usb1="C000247B" w:usb2="00000009" w:usb3="00000000" w:csb0="000001FF" w:csb1="00000000"/>
+  </w:font>
+  <w:font w:name="Calibri Light">
+    <w:panose1 w:val="020F0302020204030204"/>
+    <w:charset w:val="00"/>
+    <w:family w:val="swiss"/>
+    <w:pitch w:val="variable"/>
+    <w:sig w:usb0="E4002EFF" w:usb1="C000247B" w:usb2="00000009" w:usb3="00000000" w:csb0="000001FF" w:csb1="00000000"/>
+  </w:font>
+  <w:font w:name="Arial">
+    <w:panose1 w:val="020B0604020202020204"/>
+    <w:charset w:val="00"/>
+    <w:family w:val="swiss"/>
+    <w:pitch w:val="variable"/>
+    <w:sig w:usb0="E0002EFF" w:usb1="C000785B" w:usb2="00000009" w:usb3="00000000" w:csb0="000001FF" w:csb1="00000000"/>
+  </w:font>
+</w:fonts>
+</file>
+
+<file path=word/glossary/settings.xml><?xml version="1.0" encoding="utf-8"?>
+<w:settings xmlns:mc="http://schemas.openxmlformats.org/markup-compatibility/2006" xmlns:o="urn:schemas-microsoft-com:office:office" xmlns:r="http://schemas.openxmlformats.org/officeDocument/2006/relationships" xmlns:m="http://schemas.openxmlformats.org/officeDocument/2006/math" xmlns:v="urn:schemas-microsoft-com:vml" xmlns:w10="urn:schemas-microsoft-com:office:word" xmlns:w="http://schemas.openxmlformats.org/wordprocessingml/2006/main" xmlns:w14="http://schemas.microsoft.com/office/word/2010/wordml" xmlns:w15="http://schemas.microsoft.com/office/word/2012/wordml" xmlns:w16cex="http://schemas.microsoft.com/office/word/2018/wordml/cex" xmlns:w16cid="http://schemas.microsoft.com/office/word/2016/wordml/cid" xmlns:w16="http://schemas.microsoft.com/office/word/2018/wordml" xmlns:w16se="http://schemas.microsoft.com/office/word/2015/wordml/symex" xmlns:sl="http://schemas.openxmlformats.org/schemaLibrary/2006/main" mc:Ignorable="w14 w15 w16se w16cid w16 w16cex">
+  <w:view w:val="normal"/>
+  <w:defaultTabStop w:val="708"/>
+  <w:hyphenationZone w:val="425"/>
+  <w:characterSpacingControl w:val="doNotCompress"/>
+  <w:compat>
+    <w:useFELayout/>
+    <w:compatSetting w:name="compatibilityMode" w:uri="http://schemas.microsoft.com/office/word" w:val="15"/>
+    <w:compatSetting w:name="overrideTableStyleFontSizeAndJustification" w:uri="http://schemas.microsoft.com/office/word" w:val="1"/>
+    <w:compatSetting w:name="enableOpenTypeFeatures" w:uri="http://schemas.microsoft.com/office/word" w:val="1"/>
+    <w:compatSetting w:name="doNotFlipMirrorIndents" w:uri="http://schemas.microsoft.com/office/word" w:val="1"/>
+    <w:compatSetting w:name="differentiateMultirowTableHeaders" w:uri="http://schemas.microsoft.com/office/word" w:val="1"/>
+    <w:compatSetting w:name="useWord2013TrackBottomHyphenation" w:uri="http://schemas.microsoft.com/office/word" w:val="0"/>
+  </w:compat>
+  <w:rsids>
+    <w:rsidRoot w:val="00AA0EA9"/>
+    <w:rsid w:val="002A752B"/>
+    <w:rsid w:val="00395E1E"/>
+    <w:rsid w:val="006818F6"/>
+    <w:rsid w:val="00A63380"/>
+    <w:rsid w:val="00AA0EA9"/>
+  </w:rsids>
+  <m:mathPr>
+    <m:mathFont m:val="Cambria Math"/>
+    <m:brkBin m:val="before"/>
+    <m:brkBinSub m:val="--"/>
+    <m:smallFrac m:val="0"/>
+    <m:dispDef/>
+    <m:lMargin m:val="0"/>
+    <m:rMargin m:val="0"/>
+    <m:defJc m:val="centerGroup"/>
+    <m:wrapIndent m:val="1440"/>
+    <m:intLim m:val="subSup"/>
+    <m:naryLim m:val="undOvr"/>
+  </m:mathPr>
+  <w:themeFontLang w:val="es-ES"/>
+  <w:clrSchemeMapping w:bg1="light1" w:t1="dark1" w:bg2="light2" w:t2="dark2" w:accent1="accent1" w:accent2="accent2" w:accent3="accent3" w:accent4="accent4" w:accent5="accent5" w:accent6="accent6" w:hyperlink="hyperlink" w:followedHyperlink="followedHyperlink"/>
+  <w:decimalSymbol w:val=","/>
+  <w:listSeparator w:val=";"/>
+  <w15:chartTrackingRefBased/>
+</w:settings>
+</file>
+
+<file path=word/glossary/styles.xml><?xml version="1.0" encoding="utf-8"?>
+<w:styles xmlns:mc="http://schemas.openxmlformats.org/markup-compatibility/2006" xmlns:r="http://schemas.openxmlformats.org/officeDocument/2006/relationships" xmlns:w="http://schemas.openxmlformats.org/wordprocessingml/2006/main" xmlns:w14="http://schemas.microsoft.com/office/word/2010/wordml" xmlns:w15="http://schemas.microsoft.com/office/word/2012/wordml" xmlns:w16cex="http://schemas.microsoft.com/office/word/2018/wordml/cex" xmlns:w16cid="http://schemas.microsoft.com/office/word/2016/wordml/cid" xmlns:w16="http://schemas.microsoft.com/office/word/2018/wordml" xmlns:w16se="http://schemas.microsoft.com/office/word/2015/wordml/symex" mc:Ignorable="w14 w15 w16se w16cid w16 w16cex">
+  <w:docDefaults>
+    <w:rPrDefault>
+      <w:rPr>
+        <w:rFonts w:asciiTheme="minorHAnsi" w:eastAsiaTheme="minorEastAsia" w:hAnsiTheme="minorHAnsi" w:cstheme="minorBidi"/>
+        <w:sz w:val="22"/>
+        <w:szCs w:val="22"/>
+        <w:lang w:val="es-ES" w:eastAsia="es-ES" w:bidi="ar-SA"/>
       </w:rPr>
     </w:rPrDefault>
     <w:pPrDefault>
@@ -838,37 +2728,30 @@
     <w:semiHidden/>
     <w:unhideWhenUsed/>
   </w:style>
-  <w:style w:type="paragraph" w:styleId="Prrafodelista">
-    <w:name w:val="List Paragraph"/>
-    <w:basedOn w:val="Normal"/>
-    <w:uiPriority w:val="34"/>
-    <w:qFormat/>
-    <w:rsid w:val="00E51245"/>
-    <w:pPr>
-      <w:ind w:left="720"/>
-      <w:contextualSpacing/>
-    </w:pPr>
+  <w:style w:type="paragraph" w:customStyle="1" w:styleId="9229D562C5AB43CCB519E2113BF8DD5C">
+    <w:name w:val="9229D562C5AB43CCB519E2113BF8DD5C"/>
+    <w:rsid w:val="00AA0EA9"/>
   </w:style>
-  <w:style w:type="table" w:styleId="Tablaconcuadrcula">
-    <w:name w:val="Table Grid"/>
-    <w:basedOn w:val="Tablanormal"/>
-    <w:uiPriority w:val="39"/>
-    <w:rsid w:val="0087033A"/>
-    <w:pPr>
-      <w:spacing w:after="0" w:line="240" w:lineRule="auto"/>
-    </w:pPr>
-    <w:tblPr>
-      <w:tblBorders>
-        <w:top w:val="single" w:sz="4" w:space="0" w:color="auto"/>
-        <w:left w:val="single" w:sz="4" w:space="0" w:color="auto"/>
-        <w:bottom w:val="single" w:sz="4" w:space="0" w:color="auto"/>
-        <w:right w:val="single" w:sz="4" w:space="0" w:color="auto"/>
-        <w:insideH w:val="single" w:sz="4" w:space="0" w:color="auto"/>
-        <w:insideV w:val="single" w:sz="4" w:space="0" w:color="auto"/>
-      </w:tblBorders>
-    </w:tblPr>
+  <w:style w:type="paragraph" w:customStyle="1" w:styleId="CBA988E32B844CB08F9274E5C9FC2221">
+    <w:name w:val="CBA988E32B844CB08F9274E5C9FC2221"/>
+    <w:rsid w:val="00AA0EA9"/>
+  </w:style>
+  <w:style w:type="paragraph" w:customStyle="1" w:styleId="EFE7A2F0FA2F435DA4A144CFDF7AD55A">
+    <w:name w:val="EFE7A2F0FA2F435DA4A144CFDF7AD55A"/>
+    <w:rsid w:val="00AA0EA9"/>
+  </w:style>
+  <w:style w:type="paragraph" w:customStyle="1" w:styleId="0CE557F318624FC6BAF8952FAE9F1750">
+    <w:name w:val="0CE557F318624FC6BAF8952FAE9F1750"/>
+    <w:rsid w:val="00AA0EA9"/>
   </w:style>
 </w:styles>
+</file>
+
+<file path=word/glossary/webSettings.xml><?xml version="1.0" encoding="utf-8"?>
+<w:webSettings xmlns:mc="http://schemas.openxmlformats.org/markup-compatibility/2006" xmlns:r="http://schemas.openxmlformats.org/officeDocument/2006/relationships" xmlns:w="http://schemas.openxmlformats.org/wordprocessingml/2006/main" xmlns:w14="http://schemas.microsoft.com/office/word/2010/wordml" xmlns:w15="http://schemas.microsoft.com/office/word/2012/wordml" xmlns:w16cex="http://schemas.microsoft.com/office/word/2018/wordml/cex" xmlns:w16cid="http://schemas.microsoft.com/office/word/2016/wordml/cid" xmlns:w16="http://schemas.microsoft.com/office/word/2018/wordml" xmlns:w16se="http://schemas.microsoft.com/office/word/2015/wordml/symex" mc:Ignorable="w14 w15 w16se w16cid w16 w16cex">
+  <w:optimizeForBrowser/>
+  <w:allowPNG/>
+</w:webSettings>
 </file>
 
 <file path=word/theme/theme1.xml><?xml version="1.0" encoding="utf-8"?>
@@ -1164,4 +3047,23 @@
     </a:ext>
   </a:extLst>
 </a:theme>
+</file>
+
+<file path=customXml/item1.xml><?xml version="1.0" encoding="utf-8"?>
+<CoverPageProperties xmlns="http://schemas.microsoft.com/office/2006/coverPageProps">
+  <PublishDate/>
+  <Abstract/>
+  <CompanyAddress/>
+  <CompanyPhone/>
+  <CompanyFax>PSG2</CompanyFax>
+  <CompanyEmail/>
+</CoverPageProperties>
+</file>
+
+<file path=customXml/itemProps1.xml><?xml version="1.0" encoding="utf-8"?>
+<ds:datastoreItem xmlns:ds="http://schemas.openxmlformats.org/officeDocument/2006/customXml" ds:itemID="{55AF091B-3C7A-41E3-B477-F2FDAA23CFDA}">
+  <ds:schemaRefs>
+    <ds:schemaRef ds:uri="http://schemas.microsoft.com/office/2006/coverPageProps"/>
+  </ds:schemaRefs>
+</ds:datastoreItem>
 </file>
</xml_diff>